<commit_message>
Instalación del Plugin documentado
</commit_message>
<xml_diff>
--- a/Memoria_Practica_UD11_PlantUML_Daniela_Valentina_Galeote_Calderon_1QDAM.docx
+++ b/Memoria_Practica_UD11_PlantUML_Daniela_Valentina_Galeote_Calderon_1QDAM.docx
@@ -60,6 +60,742 @@
           <w:rFonts w:ascii="Roboto" w:hAnsi="Roboto"/>
         </w:rPr>
       </w:pPr>
+      <w:r>
+        <w:rPr>
+          <w:rFonts w:ascii="Roboto" w:hAnsi="Roboto"/>
+        </w:rPr>
+        <w:t xml:space="preserve">En IntelliJ hago </w:t>
+      </w:r>
+      <w:proofErr w:type="spellStart"/>
+      <w:r>
+        <w:rPr>
+          <w:rFonts w:ascii="Roboto" w:hAnsi="Roboto"/>
+        </w:rPr>
+        <w:t>click</w:t>
+      </w:r>
+      <w:proofErr w:type="spellEnd"/>
+      <w:r>
+        <w:rPr>
+          <w:rFonts w:ascii="Roboto" w:hAnsi="Roboto"/>
+        </w:rPr>
+        <w:t xml:space="preserve"> en:  File &gt; </w:t>
+      </w:r>
+      <w:proofErr w:type="spellStart"/>
+      <w:r>
+        <w:rPr>
+          <w:rFonts w:ascii="Roboto" w:hAnsi="Roboto"/>
+        </w:rPr>
+        <w:t>Settings</w:t>
+      </w:r>
+      <w:proofErr w:type="spellEnd"/>
+    </w:p>
+    <w:p>
+      <w:pPr>
+        <w:rPr>
+          <w:rFonts w:ascii="Roboto" w:hAnsi="Roboto"/>
+        </w:rPr>
+      </w:pPr>
+      <w:r>
+        <w:rPr>
+          <w:rFonts w:ascii="Roboto" w:hAnsi="Roboto"/>
+        </w:rPr>
+        <w:drawing>
+          <wp:inline distT="0" distB="0" distL="0" distR="0" wp14:anchorId="277B6A57" wp14:editId="77B3A117">
+            <wp:extent cx="5229225" cy="4273915"/>
+            <wp:effectExtent l="0" t="0" r="0" b="0"/>
+            <wp:docPr id="1" name="Imagen 1"/>
+            <wp:cNvGraphicFramePr>
+              <a:graphicFrameLocks xmlns:a="http://schemas.openxmlformats.org/drawingml/2006/main" noChangeAspect="1"/>
+            </wp:cNvGraphicFramePr>
+            <a:graphic xmlns:a="http://schemas.openxmlformats.org/drawingml/2006/main">
+              <a:graphicData uri="http://schemas.openxmlformats.org/drawingml/2006/picture">
+                <pic:pic xmlns:pic="http://schemas.openxmlformats.org/drawingml/2006/picture">
+                  <pic:nvPicPr>
+                    <pic:cNvPr id="1" name=""/>
+                    <pic:cNvPicPr/>
+                  </pic:nvPicPr>
+                  <pic:blipFill>
+                    <a:blip r:embed="rId6"/>
+                    <a:stretch>
+                      <a:fillRect/>
+                    </a:stretch>
+                  </pic:blipFill>
+                  <pic:spPr>
+                    <a:xfrm>
+                      <a:off x="0" y="0"/>
+                      <a:ext cx="5234266" cy="4278035"/>
+                    </a:xfrm>
+                    <a:prstGeom prst="rect">
+                      <a:avLst/>
+                    </a:prstGeom>
+                  </pic:spPr>
+                </pic:pic>
+              </a:graphicData>
+            </a:graphic>
+          </wp:inline>
+        </w:drawing>
+      </w:r>
+    </w:p>
+    <w:p>
+      <w:pPr>
+        <w:rPr>
+          <w:rFonts w:ascii="Roboto" w:hAnsi="Roboto"/>
+          <w:sz w:val="20"/>
+          <w:szCs w:val="20"/>
+        </w:rPr>
+      </w:pPr>
+      <w:r>
+        <w:rPr>
+          <w:rFonts w:ascii="Roboto" w:hAnsi="Roboto"/>
+          <w:sz w:val="20"/>
+          <w:szCs w:val="20"/>
+        </w:rPr>
+        <w:t xml:space="preserve">Seguidamente hago </w:t>
+      </w:r>
+      <w:proofErr w:type="spellStart"/>
+      <w:r>
+        <w:rPr>
+          <w:rFonts w:ascii="Roboto" w:hAnsi="Roboto"/>
+          <w:sz w:val="20"/>
+          <w:szCs w:val="20"/>
+        </w:rPr>
+        <w:t>click</w:t>
+      </w:r>
+      <w:proofErr w:type="spellEnd"/>
+      <w:r>
+        <w:rPr>
+          <w:rFonts w:ascii="Roboto" w:hAnsi="Roboto"/>
+          <w:sz w:val="20"/>
+          <w:szCs w:val="20"/>
+        </w:rPr>
+        <w:t xml:space="preserve"> en “</w:t>
+      </w:r>
+      <w:proofErr w:type="spellStart"/>
+      <w:r>
+        <w:rPr>
+          <w:rFonts w:ascii="Roboto" w:hAnsi="Roboto"/>
+          <w:sz w:val="20"/>
+          <w:szCs w:val="20"/>
+        </w:rPr>
+        <w:t>Plugins</w:t>
+      </w:r>
+      <w:proofErr w:type="spellEnd"/>
+      <w:r>
+        <w:rPr>
+          <w:rFonts w:ascii="Roboto" w:hAnsi="Roboto"/>
+          <w:sz w:val="20"/>
+          <w:szCs w:val="20"/>
+        </w:rPr>
+        <w:t>”</w:t>
+      </w:r>
+    </w:p>
+    <w:p>
+      <w:pPr>
+        <w:rPr>
+          <w:rFonts w:ascii="Roboto" w:hAnsi="Roboto"/>
+          <w:sz w:val="20"/>
+          <w:szCs w:val="20"/>
+        </w:rPr>
+      </w:pPr>
+      <w:r>
+        <w:rPr>
+          <w:rFonts w:ascii="Roboto" w:hAnsi="Roboto"/>
+          <w:sz w:val="20"/>
+          <w:szCs w:val="20"/>
+        </w:rPr>
+        <w:drawing>
+          <wp:inline distT="0" distB="0" distL="0" distR="0" wp14:anchorId="615470BF" wp14:editId="3B735A09">
+            <wp:extent cx="5791200" cy="3840142"/>
+            <wp:effectExtent l="0" t="0" r="0" b="8255"/>
+            <wp:docPr id="2" name="Imagen 2"/>
+            <wp:cNvGraphicFramePr>
+              <a:graphicFrameLocks xmlns:a="http://schemas.openxmlformats.org/drawingml/2006/main" noChangeAspect="1"/>
+            </wp:cNvGraphicFramePr>
+            <a:graphic xmlns:a="http://schemas.openxmlformats.org/drawingml/2006/main">
+              <a:graphicData uri="http://schemas.openxmlformats.org/drawingml/2006/picture">
+                <pic:pic xmlns:pic="http://schemas.openxmlformats.org/drawingml/2006/picture">
+                  <pic:nvPicPr>
+                    <pic:cNvPr id="1" name=""/>
+                    <pic:cNvPicPr/>
+                  </pic:nvPicPr>
+                  <pic:blipFill>
+                    <a:blip r:embed="rId7"/>
+                    <a:stretch>
+                      <a:fillRect/>
+                    </a:stretch>
+                  </pic:blipFill>
+                  <pic:spPr>
+                    <a:xfrm>
+                      <a:off x="0" y="0"/>
+                      <a:ext cx="5792544" cy="3841033"/>
+                    </a:xfrm>
+                    <a:prstGeom prst="rect">
+                      <a:avLst/>
+                    </a:prstGeom>
+                  </pic:spPr>
+                </pic:pic>
+              </a:graphicData>
+            </a:graphic>
+          </wp:inline>
+        </w:drawing>
+      </w:r>
+    </w:p>
+    <w:p>
+      <w:pPr>
+        <w:rPr>
+          <w:rFonts w:ascii="Roboto" w:hAnsi="Roboto"/>
+          <w:sz w:val="20"/>
+          <w:szCs w:val="20"/>
+        </w:rPr>
+      </w:pPr>
+      <w:r>
+        <w:rPr>
+          <w:rFonts w:ascii="Roboto" w:hAnsi="Roboto"/>
+          <w:sz w:val="20"/>
+          <w:szCs w:val="20"/>
+        </w:rPr>
+        <w:lastRenderedPageBreak/>
+        <w:t xml:space="preserve">Busco </w:t>
+      </w:r>
+      <w:proofErr w:type="spellStart"/>
+      <w:r>
+        <w:rPr>
+          <w:rFonts w:ascii="Roboto" w:hAnsi="Roboto"/>
+          <w:sz w:val="20"/>
+          <w:szCs w:val="20"/>
+        </w:rPr>
+        <w:t>PlantUML</w:t>
+      </w:r>
+      <w:proofErr w:type="spellEnd"/>
+      <w:r>
+        <w:rPr>
+          <w:rFonts w:ascii="Roboto" w:hAnsi="Roboto"/>
+          <w:sz w:val="20"/>
+          <w:szCs w:val="20"/>
+        </w:rPr>
+        <w:t xml:space="preserve"> en el Marketplace y aparecerá un resultado de un Plugin llamado “</w:t>
+      </w:r>
+      <w:proofErr w:type="spellStart"/>
+      <w:r>
+        <w:rPr>
+          <w:rFonts w:ascii="Roboto" w:hAnsi="Roboto"/>
+          <w:sz w:val="20"/>
+          <w:szCs w:val="20"/>
+        </w:rPr>
+        <w:t>PlantUML</w:t>
+      </w:r>
+      <w:proofErr w:type="spellEnd"/>
+      <w:r>
+        <w:rPr>
+          <w:rFonts w:ascii="Roboto" w:hAnsi="Roboto"/>
+          <w:sz w:val="20"/>
+          <w:szCs w:val="20"/>
+        </w:rPr>
+        <w:t xml:space="preserve"> </w:t>
+      </w:r>
+      <w:proofErr w:type="spellStart"/>
+      <w:r>
+        <w:rPr>
+          <w:rFonts w:ascii="Roboto" w:hAnsi="Roboto"/>
+          <w:sz w:val="20"/>
+          <w:szCs w:val="20"/>
+        </w:rPr>
+        <w:t>Integration</w:t>
+      </w:r>
+      <w:proofErr w:type="spellEnd"/>
+      <w:r>
+        <w:rPr>
+          <w:rFonts w:ascii="Roboto" w:hAnsi="Roboto"/>
+          <w:sz w:val="20"/>
+          <w:szCs w:val="20"/>
+        </w:rPr>
+        <w:t xml:space="preserve">” &gt; hago </w:t>
+      </w:r>
+      <w:proofErr w:type="spellStart"/>
+      <w:r>
+        <w:rPr>
+          <w:rFonts w:ascii="Roboto" w:hAnsi="Roboto"/>
+          <w:sz w:val="20"/>
+          <w:szCs w:val="20"/>
+        </w:rPr>
+        <w:t>click</w:t>
+      </w:r>
+      <w:proofErr w:type="spellEnd"/>
+      <w:r>
+        <w:rPr>
+          <w:rFonts w:ascii="Roboto" w:hAnsi="Roboto"/>
+          <w:sz w:val="20"/>
+          <w:szCs w:val="20"/>
+        </w:rPr>
+        <w:t xml:space="preserve"> en “</w:t>
+      </w:r>
+      <w:proofErr w:type="spellStart"/>
+      <w:r>
+        <w:rPr>
+          <w:rFonts w:ascii="Roboto" w:hAnsi="Roboto"/>
+          <w:sz w:val="20"/>
+          <w:szCs w:val="20"/>
+        </w:rPr>
+        <w:t>Install</w:t>
+      </w:r>
+      <w:proofErr w:type="spellEnd"/>
+      <w:r>
+        <w:rPr>
+          <w:rFonts w:ascii="Roboto" w:hAnsi="Roboto"/>
+          <w:sz w:val="20"/>
+          <w:szCs w:val="20"/>
+        </w:rPr>
+        <w:t>”</w:t>
+      </w:r>
+    </w:p>
+    <w:p>
+      <w:pPr>
+        <w:rPr>
+          <w:rFonts w:ascii="Roboto" w:hAnsi="Roboto"/>
+          <w:sz w:val="20"/>
+          <w:szCs w:val="20"/>
+        </w:rPr>
+      </w:pPr>
+      <w:r>
+        <w:rPr>
+          <w:rFonts w:ascii="Roboto" w:hAnsi="Roboto"/>
+          <w:sz w:val="20"/>
+          <w:szCs w:val="20"/>
+        </w:rPr>
+        <w:drawing>
+          <wp:inline distT="0" distB="0" distL="0" distR="0" wp14:anchorId="50E0F1EB" wp14:editId="46CA5150">
+            <wp:extent cx="6645910" cy="3242310"/>
+            <wp:effectExtent l="0" t="0" r="2540" b="0"/>
+            <wp:docPr id="3" name="Imagen 3"/>
+            <wp:cNvGraphicFramePr>
+              <a:graphicFrameLocks xmlns:a="http://schemas.openxmlformats.org/drawingml/2006/main" noChangeAspect="1"/>
+            </wp:cNvGraphicFramePr>
+            <a:graphic xmlns:a="http://schemas.openxmlformats.org/drawingml/2006/main">
+              <a:graphicData uri="http://schemas.openxmlformats.org/drawingml/2006/picture">
+                <pic:pic xmlns:pic="http://schemas.openxmlformats.org/drawingml/2006/picture">
+                  <pic:nvPicPr>
+                    <pic:cNvPr id="1" name=""/>
+                    <pic:cNvPicPr/>
+                  </pic:nvPicPr>
+                  <pic:blipFill>
+                    <a:blip r:embed="rId8"/>
+                    <a:stretch>
+                      <a:fillRect/>
+                    </a:stretch>
+                  </pic:blipFill>
+                  <pic:spPr>
+                    <a:xfrm>
+                      <a:off x="0" y="0"/>
+                      <a:ext cx="6645910" cy="3242310"/>
+                    </a:xfrm>
+                    <a:prstGeom prst="rect">
+                      <a:avLst/>
+                    </a:prstGeom>
+                  </pic:spPr>
+                </pic:pic>
+              </a:graphicData>
+            </a:graphic>
+          </wp:inline>
+        </w:drawing>
+      </w:r>
+    </w:p>
+    <w:p>
+      <w:pPr>
+        <w:rPr>
+          <w:rFonts w:ascii="Roboto" w:hAnsi="Roboto"/>
+          <w:sz w:val="20"/>
+          <w:szCs w:val="20"/>
+        </w:rPr>
+      </w:pPr>
+      <w:r>
+        <w:rPr>
+          <w:rFonts w:ascii="Roboto" w:hAnsi="Roboto"/>
+          <w:sz w:val="20"/>
+          <w:szCs w:val="20"/>
+        </w:rPr>
+        <w:t>Una vez instalado me pedirá que reinicie el IDE:</w:t>
+      </w:r>
+    </w:p>
+    <w:p>
+      <w:pPr>
+        <w:rPr>
+          <w:rFonts w:ascii="Roboto" w:hAnsi="Roboto"/>
+          <w:sz w:val="20"/>
+          <w:szCs w:val="20"/>
+        </w:rPr>
+      </w:pPr>
+      <w:r>
+        <w:rPr>
+          <w:rFonts w:ascii="Roboto" w:hAnsi="Roboto"/>
+          <w:sz w:val="20"/>
+          <w:szCs w:val="20"/>
+        </w:rPr>
+        <w:drawing>
+          <wp:inline distT="0" distB="0" distL="0" distR="0" wp14:anchorId="0D652096" wp14:editId="6CC0A856">
+            <wp:extent cx="6645910" cy="3711575"/>
+            <wp:effectExtent l="0" t="0" r="2540" b="3175"/>
+            <wp:docPr id="4" name="Imagen 4"/>
+            <wp:cNvGraphicFramePr>
+              <a:graphicFrameLocks xmlns:a="http://schemas.openxmlformats.org/drawingml/2006/main" noChangeAspect="1"/>
+            </wp:cNvGraphicFramePr>
+            <a:graphic xmlns:a="http://schemas.openxmlformats.org/drawingml/2006/main">
+              <a:graphicData uri="http://schemas.openxmlformats.org/drawingml/2006/picture">
+                <pic:pic xmlns:pic="http://schemas.openxmlformats.org/drawingml/2006/picture">
+                  <pic:nvPicPr>
+                    <pic:cNvPr id="1" name=""/>
+                    <pic:cNvPicPr/>
+                  </pic:nvPicPr>
+                  <pic:blipFill>
+                    <a:blip r:embed="rId9"/>
+                    <a:stretch>
+                      <a:fillRect/>
+                    </a:stretch>
+                  </pic:blipFill>
+                  <pic:spPr>
+                    <a:xfrm>
+                      <a:off x="0" y="0"/>
+                      <a:ext cx="6645910" cy="3711575"/>
+                    </a:xfrm>
+                    <a:prstGeom prst="rect">
+                      <a:avLst/>
+                    </a:prstGeom>
+                  </pic:spPr>
+                </pic:pic>
+              </a:graphicData>
+            </a:graphic>
+          </wp:inline>
+        </w:drawing>
+      </w:r>
+    </w:p>
+    <w:p>
+      <w:pPr>
+        <w:rPr>
+          <w:rFonts w:ascii="Roboto" w:hAnsi="Roboto"/>
+          <w:sz w:val="20"/>
+          <w:szCs w:val="20"/>
+        </w:rPr>
+      </w:pPr>
+    </w:p>
+    <w:p>
+      <w:pPr>
+        <w:rPr>
+          <w:rFonts w:ascii="Roboto" w:hAnsi="Roboto"/>
+          <w:sz w:val="20"/>
+          <w:szCs w:val="20"/>
+        </w:rPr>
+      </w:pPr>
+    </w:p>
+    <w:p>
+      <w:pPr>
+        <w:rPr>
+          <w:rFonts w:ascii="Roboto" w:hAnsi="Roboto"/>
+          <w:sz w:val="20"/>
+          <w:szCs w:val="20"/>
+        </w:rPr>
+      </w:pPr>
+    </w:p>
+    <w:p>
+      <w:pPr>
+        <w:rPr>
+          <w:rFonts w:ascii="Roboto" w:hAnsi="Roboto"/>
+          <w:sz w:val="20"/>
+          <w:szCs w:val="20"/>
+        </w:rPr>
+      </w:pPr>
+    </w:p>
+    <w:p>
+      <w:pPr>
+        <w:rPr>
+          <w:rFonts w:ascii="Roboto" w:hAnsi="Roboto"/>
+          <w:sz w:val="20"/>
+          <w:szCs w:val="20"/>
+        </w:rPr>
+      </w:pPr>
+    </w:p>
+    <w:p>
+      <w:pPr>
+        <w:rPr>
+          <w:rFonts w:ascii="Roboto" w:hAnsi="Roboto"/>
+          <w:sz w:val="20"/>
+          <w:szCs w:val="20"/>
+        </w:rPr>
+      </w:pPr>
+    </w:p>
+    <w:p>
+      <w:pPr>
+        <w:rPr>
+          <w:rFonts w:ascii="Roboto" w:hAnsi="Roboto"/>
+          <w:sz w:val="20"/>
+          <w:szCs w:val="20"/>
+        </w:rPr>
+      </w:pPr>
+    </w:p>
+    <w:p>
+      <w:pPr>
+        <w:rPr>
+          <w:rFonts w:ascii="Roboto" w:hAnsi="Roboto"/>
+          <w:sz w:val="20"/>
+          <w:szCs w:val="20"/>
+        </w:rPr>
+      </w:pPr>
+      <w:r>
+        <w:rPr>
+          <w:rFonts w:ascii="Roboto" w:hAnsi="Roboto"/>
+          <w:sz w:val="20"/>
+          <w:szCs w:val="20"/>
+        </w:rPr>
+        <w:lastRenderedPageBreak/>
+        <w:t xml:space="preserve">Una vez reiniciado ya puedo crear un nuevo archivo </w:t>
+      </w:r>
+      <w:proofErr w:type="spellStart"/>
+      <w:r>
+        <w:rPr>
+          <w:rFonts w:ascii="Roboto" w:hAnsi="Roboto"/>
+          <w:sz w:val="20"/>
+          <w:szCs w:val="20"/>
+        </w:rPr>
+        <w:t>PlantUML</w:t>
+      </w:r>
+      <w:proofErr w:type="spellEnd"/>
+      <w:r>
+        <w:rPr>
+          <w:rFonts w:ascii="Roboto" w:hAnsi="Roboto"/>
+          <w:sz w:val="20"/>
+          <w:szCs w:val="20"/>
+        </w:rPr>
+        <w:t>:</w:t>
+      </w:r>
+    </w:p>
+    <w:p>
+      <w:pPr>
+        <w:rPr>
+          <w:rFonts w:ascii="Roboto" w:hAnsi="Roboto"/>
+          <w:sz w:val="20"/>
+          <w:szCs w:val="20"/>
+        </w:rPr>
+      </w:pPr>
+      <w:r>
+        <w:rPr>
+          <w:rFonts w:ascii="Roboto" w:hAnsi="Roboto"/>
+          <w:sz w:val="20"/>
+          <w:szCs w:val="20"/>
+        </w:rPr>
+        <w:drawing>
+          <wp:inline distT="0" distB="0" distL="0" distR="0" wp14:anchorId="7926CE2F" wp14:editId="60C0D3F0">
+            <wp:extent cx="6582694" cy="5430008"/>
+            <wp:effectExtent l="0" t="0" r="8890" b="0"/>
+            <wp:docPr id="5" name="Imagen 5"/>
+            <wp:cNvGraphicFramePr>
+              <a:graphicFrameLocks xmlns:a="http://schemas.openxmlformats.org/drawingml/2006/main" noChangeAspect="1"/>
+            </wp:cNvGraphicFramePr>
+            <a:graphic xmlns:a="http://schemas.openxmlformats.org/drawingml/2006/main">
+              <a:graphicData uri="http://schemas.openxmlformats.org/drawingml/2006/picture">
+                <pic:pic xmlns:pic="http://schemas.openxmlformats.org/drawingml/2006/picture">
+                  <pic:nvPicPr>
+                    <pic:cNvPr id="1" name=""/>
+                    <pic:cNvPicPr/>
+                  </pic:nvPicPr>
+                  <pic:blipFill>
+                    <a:blip r:embed="rId10"/>
+                    <a:stretch>
+                      <a:fillRect/>
+                    </a:stretch>
+                  </pic:blipFill>
+                  <pic:spPr>
+                    <a:xfrm>
+                      <a:off x="0" y="0"/>
+                      <a:ext cx="6582694" cy="5430008"/>
+                    </a:xfrm>
+                    <a:prstGeom prst="rect">
+                      <a:avLst/>
+                    </a:prstGeom>
+                  </pic:spPr>
+                </pic:pic>
+              </a:graphicData>
+            </a:graphic>
+          </wp:inline>
+        </w:drawing>
+      </w:r>
+    </w:p>
+    <w:p>
+      <w:pPr>
+        <w:rPr>
+          <w:rFonts w:ascii="Roboto" w:hAnsi="Roboto"/>
+          <w:sz w:val="20"/>
+          <w:szCs w:val="20"/>
+        </w:rPr>
+      </w:pPr>
+      <w:r>
+        <w:rPr>
+          <w:rFonts w:ascii="Roboto" w:hAnsi="Roboto"/>
+          <w:sz w:val="20"/>
+          <w:szCs w:val="20"/>
+        </w:rPr>
+        <w:t>Le doy un nombre:</w:t>
+      </w:r>
+    </w:p>
+    <w:p>
+      <w:pPr>
+        <w:rPr>
+          <w:rFonts w:ascii="Roboto" w:hAnsi="Roboto"/>
+          <w:sz w:val="20"/>
+          <w:szCs w:val="20"/>
+        </w:rPr>
+      </w:pPr>
+    </w:p>
+    <w:p>
+      <w:pPr>
+        <w:rPr>
+          <w:rFonts w:ascii="Roboto" w:hAnsi="Roboto"/>
+          <w:sz w:val="20"/>
+          <w:szCs w:val="20"/>
+        </w:rPr>
+      </w:pPr>
+    </w:p>
+    <w:p>
+      <w:pPr>
+        <w:rPr>
+          <w:rFonts w:ascii="Roboto" w:hAnsi="Roboto"/>
+          <w:sz w:val="20"/>
+          <w:szCs w:val="20"/>
+        </w:rPr>
+      </w:pPr>
+      <w:r>
+        <w:rPr>
+          <w:rFonts w:ascii="Roboto" w:hAnsi="Roboto"/>
+          <w:sz w:val="20"/>
+          <w:szCs w:val="20"/>
+        </w:rPr>
+        <w:drawing>
+          <wp:inline distT="0" distB="0" distL="0" distR="0" wp14:anchorId="71017784" wp14:editId="2F545F47">
+            <wp:extent cx="5781124" cy="2981325"/>
+            <wp:effectExtent l="0" t="0" r="0" b="0"/>
+            <wp:docPr id="6" name="Imagen 6"/>
+            <wp:cNvGraphicFramePr>
+              <a:graphicFrameLocks xmlns:a="http://schemas.openxmlformats.org/drawingml/2006/main" noChangeAspect="1"/>
+            </wp:cNvGraphicFramePr>
+            <a:graphic xmlns:a="http://schemas.openxmlformats.org/drawingml/2006/main">
+              <a:graphicData uri="http://schemas.openxmlformats.org/drawingml/2006/picture">
+                <pic:pic xmlns:pic="http://schemas.openxmlformats.org/drawingml/2006/picture">
+                  <pic:nvPicPr>
+                    <pic:cNvPr id="1" name=""/>
+                    <pic:cNvPicPr/>
+                  </pic:nvPicPr>
+                  <pic:blipFill rotWithShape="1">
+                    <a:blip r:embed="rId11"/>
+                    <a:srcRect b="7832"/>
+                    <a:stretch/>
+                  </pic:blipFill>
+                  <pic:spPr bwMode="auto">
+                    <a:xfrm>
+                      <a:off x="0" y="0"/>
+                      <a:ext cx="5783598" cy="2982601"/>
+                    </a:xfrm>
+                    <a:prstGeom prst="rect">
+                      <a:avLst/>
+                    </a:prstGeom>
+                    <a:ln>
+                      <a:noFill/>
+                    </a:ln>
+                    <a:extLst>
+                      <a:ext uri="{53640926-AAD7-44D8-BBD7-CCE9431645EC}">
+                        <a14:shadowObscured xmlns:a14="http://schemas.microsoft.com/office/drawing/2010/main"/>
+                      </a:ext>
+                    </a:extLst>
+                  </pic:spPr>
+                </pic:pic>
+              </a:graphicData>
+            </a:graphic>
+          </wp:inline>
+        </w:drawing>
+      </w:r>
+    </w:p>
+    <w:p>
+      <w:pPr>
+        <w:rPr>
+          <w:rFonts w:ascii="Roboto" w:hAnsi="Roboto"/>
+          <w:sz w:val="20"/>
+          <w:szCs w:val="20"/>
+        </w:rPr>
+      </w:pPr>
+      <w:r>
+        <w:rPr>
+          <w:rFonts w:ascii="Roboto" w:hAnsi="Roboto"/>
+          <w:sz w:val="20"/>
+          <w:szCs w:val="20"/>
+        </w:rPr>
+        <w:lastRenderedPageBreak/>
+        <w:t xml:space="preserve">Nuevo archivo </w:t>
+      </w:r>
+      <w:proofErr w:type="spellStart"/>
+      <w:r>
+        <w:rPr>
+          <w:rFonts w:ascii="Roboto" w:hAnsi="Roboto"/>
+          <w:sz w:val="20"/>
+          <w:szCs w:val="20"/>
+        </w:rPr>
+        <w:t>PlantUML</w:t>
+      </w:r>
+      <w:proofErr w:type="spellEnd"/>
+      <w:r>
+        <w:rPr>
+          <w:rFonts w:ascii="Roboto" w:hAnsi="Roboto"/>
+          <w:sz w:val="20"/>
+          <w:szCs w:val="20"/>
+        </w:rPr>
+        <w:t xml:space="preserve"> creado:</w:t>
+      </w:r>
+    </w:p>
+    <w:p>
+      <w:pPr>
+        <w:rPr>
+          <w:rFonts w:ascii="Roboto" w:hAnsi="Roboto"/>
+          <w:sz w:val="20"/>
+          <w:szCs w:val="20"/>
+        </w:rPr>
+      </w:pPr>
+      <w:r>
+        <w:rPr>
+          <w:rFonts w:ascii="Roboto" w:hAnsi="Roboto"/>
+          <w:sz w:val="20"/>
+          <w:szCs w:val="20"/>
+        </w:rPr>
+        <w:drawing>
+          <wp:inline distT="0" distB="0" distL="0" distR="0" wp14:anchorId="31E1473D" wp14:editId="7E3FB65E">
+            <wp:extent cx="6645910" cy="3022600"/>
+            <wp:effectExtent l="0" t="0" r="2540" b="6350"/>
+            <wp:docPr id="7" name="Imagen 7"/>
+            <wp:cNvGraphicFramePr>
+              <a:graphicFrameLocks xmlns:a="http://schemas.openxmlformats.org/drawingml/2006/main" noChangeAspect="1"/>
+            </wp:cNvGraphicFramePr>
+            <a:graphic xmlns:a="http://schemas.openxmlformats.org/drawingml/2006/main">
+              <a:graphicData uri="http://schemas.openxmlformats.org/drawingml/2006/picture">
+                <pic:pic xmlns:pic="http://schemas.openxmlformats.org/drawingml/2006/picture">
+                  <pic:nvPicPr>
+                    <pic:cNvPr id="1" name=""/>
+                    <pic:cNvPicPr/>
+                  </pic:nvPicPr>
+                  <pic:blipFill>
+                    <a:blip r:embed="rId12"/>
+                    <a:stretch>
+                      <a:fillRect/>
+                    </a:stretch>
+                  </pic:blipFill>
+                  <pic:spPr>
+                    <a:xfrm>
+                      <a:off x="0" y="0"/>
+                      <a:ext cx="6645910" cy="3022600"/>
+                    </a:xfrm>
+                    <a:prstGeom prst="rect">
+                      <a:avLst/>
+                    </a:prstGeom>
+                  </pic:spPr>
+                </pic:pic>
+              </a:graphicData>
+            </a:graphic>
+          </wp:inline>
+        </w:drawing>
+      </w:r>
     </w:p>
     <w:p>
       <w:pPr>
@@ -80,8 +816,8 @@
       </w:pPr>
     </w:p>
     <w:sectPr>
-      <w:headerReference w:type="default" r:id="rId6"/>
-      <w:footerReference w:type="default" r:id="rId7"/>
+      <w:headerReference w:type="default" r:id="rId13"/>
+      <w:footerReference w:type="default" r:id="rId14"/>
       <w:pgSz w:w="11906" w:h="16838"/>
       <w:pgMar w:top="720" w:right="720" w:bottom="720" w:left="720" w:header="227" w:footer="0" w:gutter="0"/>
       <w:cols w:space="708"/>

</xml_diff>

<commit_message>
1) Clases UML declaradas
</commit_message>
<xml_diff>
--- a/Memoria_Practica_UD11_PlantUML_Daniela_Valentina_Galeote_Calderon_1QDAM.docx
+++ b/Memoria_Practica_UD11_PlantUML_Daniela_Valentina_Galeote_Calderon_1QDAM.docx
@@ -98,116 +98,13 @@
       <w:r>
         <w:rPr>
           <w:rFonts w:ascii="Roboto" w:hAnsi="Roboto"/>
+          <w:noProof/>
         </w:rPr>
         <w:drawing>
           <wp:inline distT="0" distB="0" distL="0" distR="0" wp14:anchorId="277B6A57" wp14:editId="77B3A117">
             <wp:extent cx="5229225" cy="4273915"/>
             <wp:effectExtent l="0" t="0" r="0" b="0"/>
             <wp:docPr id="1" name="Imagen 1"/>
-            <wp:cNvGraphicFramePr>
-              <a:graphicFrameLocks xmlns:a="http://schemas.openxmlformats.org/drawingml/2006/main" noChangeAspect="1"/>
-            </wp:cNvGraphicFramePr>
-            <a:graphic xmlns:a="http://schemas.openxmlformats.org/drawingml/2006/main">
-              <a:graphicData uri="http://schemas.openxmlformats.org/drawingml/2006/picture">
-                <pic:pic xmlns:pic="http://schemas.openxmlformats.org/drawingml/2006/picture">
-                  <pic:nvPicPr>
-                    <pic:cNvPr id="1" name=""/>
-                    <pic:cNvPicPr/>
-                  </pic:nvPicPr>
-                  <pic:blipFill>
-                    <a:blip r:embed="rId6"/>
-                    <a:stretch>
-                      <a:fillRect/>
-                    </a:stretch>
-                  </pic:blipFill>
-                  <pic:spPr>
-                    <a:xfrm>
-                      <a:off x="0" y="0"/>
-                      <a:ext cx="5234266" cy="4278035"/>
-                    </a:xfrm>
-                    <a:prstGeom prst="rect">
-                      <a:avLst/>
-                    </a:prstGeom>
-                  </pic:spPr>
-                </pic:pic>
-              </a:graphicData>
-            </a:graphic>
-          </wp:inline>
-        </w:drawing>
-      </w:r>
-    </w:p>
-    <w:p>
-      <w:pPr>
-        <w:rPr>
-          <w:rFonts w:ascii="Roboto" w:hAnsi="Roboto"/>
-          <w:sz w:val="20"/>
-          <w:szCs w:val="20"/>
-        </w:rPr>
-      </w:pPr>
-      <w:r>
-        <w:rPr>
-          <w:rFonts w:ascii="Roboto" w:hAnsi="Roboto"/>
-          <w:sz w:val="20"/>
-          <w:szCs w:val="20"/>
-        </w:rPr>
-        <w:t xml:space="preserve">Seguidamente hago </w:t>
-      </w:r>
-      <w:proofErr w:type="spellStart"/>
-      <w:r>
-        <w:rPr>
-          <w:rFonts w:ascii="Roboto" w:hAnsi="Roboto"/>
-          <w:sz w:val="20"/>
-          <w:szCs w:val="20"/>
-        </w:rPr>
-        <w:t>click</w:t>
-      </w:r>
-      <w:proofErr w:type="spellEnd"/>
-      <w:r>
-        <w:rPr>
-          <w:rFonts w:ascii="Roboto" w:hAnsi="Roboto"/>
-          <w:sz w:val="20"/>
-          <w:szCs w:val="20"/>
-        </w:rPr>
-        <w:t xml:space="preserve"> en “</w:t>
-      </w:r>
-      <w:proofErr w:type="spellStart"/>
-      <w:r>
-        <w:rPr>
-          <w:rFonts w:ascii="Roboto" w:hAnsi="Roboto"/>
-          <w:sz w:val="20"/>
-          <w:szCs w:val="20"/>
-        </w:rPr>
-        <w:t>Plugins</w:t>
-      </w:r>
-      <w:proofErr w:type="spellEnd"/>
-      <w:r>
-        <w:rPr>
-          <w:rFonts w:ascii="Roboto" w:hAnsi="Roboto"/>
-          <w:sz w:val="20"/>
-          <w:szCs w:val="20"/>
-        </w:rPr>
-        <w:t>”</w:t>
-      </w:r>
-    </w:p>
-    <w:p>
-      <w:pPr>
-        <w:rPr>
-          <w:rFonts w:ascii="Roboto" w:hAnsi="Roboto"/>
-          <w:sz w:val="20"/>
-          <w:szCs w:val="20"/>
-        </w:rPr>
-      </w:pPr>
-      <w:r>
-        <w:rPr>
-          <w:rFonts w:ascii="Roboto" w:hAnsi="Roboto"/>
-          <w:sz w:val="20"/>
-          <w:szCs w:val="20"/>
-        </w:rPr>
-        <w:drawing>
-          <wp:inline distT="0" distB="0" distL="0" distR="0" wp14:anchorId="615470BF" wp14:editId="3B735A09">
-            <wp:extent cx="5791200" cy="3840142"/>
-            <wp:effectExtent l="0" t="0" r="0" b="8255"/>
-            <wp:docPr id="2" name="Imagen 2"/>
             <wp:cNvGraphicFramePr>
               <a:graphicFrameLocks xmlns:a="http://schemas.openxmlformats.org/drawingml/2006/main" noChangeAspect="1"/>
             </wp:cNvGraphicFramePr>
@@ -227,7 +124,7 @@
                   <pic:spPr>
                     <a:xfrm>
                       <a:off x="0" y="0"/>
-                      <a:ext cx="5792544" cy="3841033"/>
+                      <a:ext cx="5234266" cy="4278035"/>
                     </a:xfrm>
                     <a:prstGeom prst="rect">
                       <a:avLst/>
@@ -254,8 +151,7 @@
           <w:sz w:val="20"/>
           <w:szCs w:val="20"/>
         </w:rPr>
-        <w:lastRenderedPageBreak/>
-        <w:t xml:space="preserve">Busco </w:t>
+        <w:t xml:space="preserve">Seguidamente hago </w:t>
       </w:r>
       <w:proofErr w:type="spellStart"/>
       <w:r>
@@ -264,7 +160,7 @@
           <w:sz w:val="20"/>
           <w:szCs w:val="20"/>
         </w:rPr>
-        <w:t>PlantUML</w:t>
+        <w:t>click</w:t>
       </w:r>
       <w:proofErr w:type="spellEnd"/>
       <w:r>
@@ -273,7 +169,7 @@
           <w:sz w:val="20"/>
           <w:szCs w:val="20"/>
         </w:rPr>
-        <w:t xml:space="preserve"> en el Marketplace y aparecerá un resultado de un Plugin llamado “</w:t>
+        <w:t xml:space="preserve"> en “</w:t>
       </w:r>
       <w:proofErr w:type="spellStart"/>
       <w:r>
@@ -282,7 +178,7 @@
           <w:sz w:val="20"/>
           <w:szCs w:val="20"/>
         </w:rPr>
-        <w:t>PlantUML</w:t>
+        <w:t>Plugins</w:t>
       </w:r>
       <w:proofErr w:type="spellEnd"/>
       <w:r>
@@ -291,60 +187,6 @@
           <w:sz w:val="20"/>
           <w:szCs w:val="20"/>
         </w:rPr>
-        <w:t xml:space="preserve"> </w:t>
-      </w:r>
-      <w:proofErr w:type="spellStart"/>
-      <w:r>
-        <w:rPr>
-          <w:rFonts w:ascii="Roboto" w:hAnsi="Roboto"/>
-          <w:sz w:val="20"/>
-          <w:szCs w:val="20"/>
-        </w:rPr>
-        <w:t>Integration</w:t>
-      </w:r>
-      <w:proofErr w:type="spellEnd"/>
-      <w:r>
-        <w:rPr>
-          <w:rFonts w:ascii="Roboto" w:hAnsi="Roboto"/>
-          <w:sz w:val="20"/>
-          <w:szCs w:val="20"/>
-        </w:rPr>
-        <w:t xml:space="preserve">” &gt; hago </w:t>
-      </w:r>
-      <w:proofErr w:type="spellStart"/>
-      <w:r>
-        <w:rPr>
-          <w:rFonts w:ascii="Roboto" w:hAnsi="Roboto"/>
-          <w:sz w:val="20"/>
-          <w:szCs w:val="20"/>
-        </w:rPr>
-        <w:t>click</w:t>
-      </w:r>
-      <w:proofErr w:type="spellEnd"/>
-      <w:r>
-        <w:rPr>
-          <w:rFonts w:ascii="Roboto" w:hAnsi="Roboto"/>
-          <w:sz w:val="20"/>
-          <w:szCs w:val="20"/>
-        </w:rPr>
-        <w:t xml:space="preserve"> en “</w:t>
-      </w:r>
-      <w:proofErr w:type="spellStart"/>
-      <w:r>
-        <w:rPr>
-          <w:rFonts w:ascii="Roboto" w:hAnsi="Roboto"/>
-          <w:sz w:val="20"/>
-          <w:szCs w:val="20"/>
-        </w:rPr>
-        <w:t>Install</w:t>
-      </w:r>
-      <w:proofErr w:type="spellEnd"/>
-      <w:r>
-        <w:rPr>
-          <w:rFonts w:ascii="Roboto" w:hAnsi="Roboto"/>
-          <w:sz w:val="20"/>
-          <w:szCs w:val="20"/>
-        </w:rPr>
         <w:t>”</w:t>
       </w:r>
     </w:p>
@@ -359,14 +201,15 @@
       <w:r>
         <w:rPr>
           <w:rFonts w:ascii="Roboto" w:hAnsi="Roboto"/>
+          <w:noProof/>
           <w:sz w:val="20"/>
           <w:szCs w:val="20"/>
         </w:rPr>
         <w:drawing>
-          <wp:inline distT="0" distB="0" distL="0" distR="0" wp14:anchorId="50E0F1EB" wp14:editId="46CA5150">
-            <wp:extent cx="6645910" cy="3242310"/>
-            <wp:effectExtent l="0" t="0" r="2540" b="0"/>
-            <wp:docPr id="3" name="Imagen 3"/>
+          <wp:inline distT="0" distB="0" distL="0" distR="0" wp14:anchorId="615470BF" wp14:editId="3B735A09">
+            <wp:extent cx="5791200" cy="3840142"/>
+            <wp:effectExtent l="0" t="0" r="0" b="8255"/>
+            <wp:docPr id="2" name="Imagen 2"/>
             <wp:cNvGraphicFramePr>
               <a:graphicFrameLocks xmlns:a="http://schemas.openxmlformats.org/drawingml/2006/main" noChangeAspect="1"/>
             </wp:cNvGraphicFramePr>
@@ -386,7 +229,7 @@
                   <pic:spPr>
                     <a:xfrm>
                       <a:off x="0" y="0"/>
-                      <a:ext cx="6645910" cy="3242310"/>
+                      <a:ext cx="5792544" cy="3841033"/>
                     </a:xfrm>
                     <a:prstGeom prst="rect">
                       <a:avLst/>
@@ -413,28 +256,120 @@
           <w:sz w:val="20"/>
           <w:szCs w:val="20"/>
         </w:rPr>
-        <w:t>Una vez instalado me pedirá que reinicie el IDE:</w:t>
-      </w:r>
-    </w:p>
-    <w:p>
-      <w:pPr>
-        <w:rPr>
-          <w:rFonts w:ascii="Roboto" w:hAnsi="Roboto"/>
-          <w:sz w:val="20"/>
-          <w:szCs w:val="20"/>
-        </w:rPr>
-      </w:pPr>
-      <w:r>
-        <w:rPr>
-          <w:rFonts w:ascii="Roboto" w:hAnsi="Roboto"/>
+        <w:lastRenderedPageBreak/>
+        <w:t xml:space="preserve">Busco </w:t>
+      </w:r>
+      <w:proofErr w:type="spellStart"/>
+      <w:r>
+        <w:rPr>
+          <w:rFonts w:ascii="Roboto" w:hAnsi="Roboto"/>
+          <w:sz w:val="20"/>
+          <w:szCs w:val="20"/>
+        </w:rPr>
+        <w:t>PlantUML</w:t>
+      </w:r>
+      <w:proofErr w:type="spellEnd"/>
+      <w:r>
+        <w:rPr>
+          <w:rFonts w:ascii="Roboto" w:hAnsi="Roboto"/>
+          <w:sz w:val="20"/>
+          <w:szCs w:val="20"/>
+        </w:rPr>
+        <w:t xml:space="preserve"> en el Marketplace y aparecerá un resultado de un Plugin llamado “</w:t>
+      </w:r>
+      <w:proofErr w:type="spellStart"/>
+      <w:r>
+        <w:rPr>
+          <w:rFonts w:ascii="Roboto" w:hAnsi="Roboto"/>
+          <w:sz w:val="20"/>
+          <w:szCs w:val="20"/>
+        </w:rPr>
+        <w:t>PlantUML</w:t>
+      </w:r>
+      <w:proofErr w:type="spellEnd"/>
+      <w:r>
+        <w:rPr>
+          <w:rFonts w:ascii="Roboto" w:hAnsi="Roboto"/>
+          <w:sz w:val="20"/>
+          <w:szCs w:val="20"/>
+        </w:rPr>
+        <w:t xml:space="preserve"> </w:t>
+      </w:r>
+      <w:proofErr w:type="spellStart"/>
+      <w:r>
+        <w:rPr>
+          <w:rFonts w:ascii="Roboto" w:hAnsi="Roboto"/>
+          <w:sz w:val="20"/>
+          <w:szCs w:val="20"/>
+        </w:rPr>
+        <w:t>Integration</w:t>
+      </w:r>
+      <w:proofErr w:type="spellEnd"/>
+      <w:r>
+        <w:rPr>
+          <w:rFonts w:ascii="Roboto" w:hAnsi="Roboto"/>
+          <w:sz w:val="20"/>
+          <w:szCs w:val="20"/>
+        </w:rPr>
+        <w:t xml:space="preserve">” &gt; hago </w:t>
+      </w:r>
+      <w:proofErr w:type="spellStart"/>
+      <w:r>
+        <w:rPr>
+          <w:rFonts w:ascii="Roboto" w:hAnsi="Roboto"/>
+          <w:sz w:val="20"/>
+          <w:szCs w:val="20"/>
+        </w:rPr>
+        <w:t>click</w:t>
+      </w:r>
+      <w:proofErr w:type="spellEnd"/>
+      <w:r>
+        <w:rPr>
+          <w:rFonts w:ascii="Roboto" w:hAnsi="Roboto"/>
+          <w:sz w:val="20"/>
+          <w:szCs w:val="20"/>
+        </w:rPr>
+        <w:t xml:space="preserve"> en “</w:t>
+      </w:r>
+      <w:proofErr w:type="spellStart"/>
+      <w:r>
+        <w:rPr>
+          <w:rFonts w:ascii="Roboto" w:hAnsi="Roboto"/>
+          <w:sz w:val="20"/>
+          <w:szCs w:val="20"/>
+        </w:rPr>
+        <w:t>Install</w:t>
+      </w:r>
+      <w:proofErr w:type="spellEnd"/>
+      <w:r>
+        <w:rPr>
+          <w:rFonts w:ascii="Roboto" w:hAnsi="Roboto"/>
+          <w:sz w:val="20"/>
+          <w:szCs w:val="20"/>
+        </w:rPr>
+        <w:t>”</w:t>
+      </w:r>
+    </w:p>
+    <w:p>
+      <w:pPr>
+        <w:rPr>
+          <w:rFonts w:ascii="Roboto" w:hAnsi="Roboto"/>
+          <w:sz w:val="20"/>
+          <w:szCs w:val="20"/>
+        </w:rPr>
+      </w:pPr>
+      <w:r>
+        <w:rPr>
+          <w:rFonts w:ascii="Roboto" w:hAnsi="Roboto"/>
+          <w:noProof/>
           <w:sz w:val="20"/>
           <w:szCs w:val="20"/>
         </w:rPr>
         <w:drawing>
-          <wp:inline distT="0" distB="0" distL="0" distR="0" wp14:anchorId="0D652096" wp14:editId="6CC0A856">
-            <wp:extent cx="6645910" cy="3711575"/>
-            <wp:effectExtent l="0" t="0" r="2540" b="3175"/>
-            <wp:docPr id="4" name="Imagen 4"/>
+          <wp:inline distT="0" distB="0" distL="0" distR="0" wp14:anchorId="50E0F1EB" wp14:editId="46CA5150">
+            <wp:extent cx="6645910" cy="3242310"/>
+            <wp:effectExtent l="0" t="0" r="2540" b="0"/>
+            <wp:docPr id="3" name="Imagen 3"/>
             <wp:cNvGraphicFramePr>
               <a:graphicFrameLocks xmlns:a="http://schemas.openxmlformats.org/drawingml/2006/main" noChangeAspect="1"/>
             </wp:cNvGraphicFramePr>
@@ -454,7 +389,7 @@
                   <pic:spPr>
                     <a:xfrm>
                       <a:off x="0" y="0"/>
-                      <a:ext cx="6645910" cy="3711575"/>
+                      <a:ext cx="6645910" cy="3242310"/>
                     </a:xfrm>
                     <a:prstGeom prst="rect">
                       <a:avLst/>
@@ -475,116 +410,35 @@
           <w:szCs w:val="20"/>
         </w:rPr>
       </w:pPr>
-    </w:p>
-    <w:p>
-      <w:pPr>
-        <w:rPr>
-          <w:rFonts w:ascii="Roboto" w:hAnsi="Roboto"/>
-          <w:sz w:val="20"/>
-          <w:szCs w:val="20"/>
-        </w:rPr>
-      </w:pPr>
-    </w:p>
-    <w:p>
-      <w:pPr>
-        <w:rPr>
-          <w:rFonts w:ascii="Roboto" w:hAnsi="Roboto"/>
-          <w:sz w:val="20"/>
-          <w:szCs w:val="20"/>
-        </w:rPr>
-      </w:pPr>
-    </w:p>
-    <w:p>
-      <w:pPr>
-        <w:rPr>
-          <w:rFonts w:ascii="Roboto" w:hAnsi="Roboto"/>
-          <w:sz w:val="20"/>
-          <w:szCs w:val="20"/>
-        </w:rPr>
-      </w:pPr>
-    </w:p>
-    <w:p>
-      <w:pPr>
-        <w:rPr>
-          <w:rFonts w:ascii="Roboto" w:hAnsi="Roboto"/>
-          <w:sz w:val="20"/>
-          <w:szCs w:val="20"/>
-        </w:rPr>
-      </w:pPr>
-    </w:p>
-    <w:p>
-      <w:pPr>
-        <w:rPr>
-          <w:rFonts w:ascii="Roboto" w:hAnsi="Roboto"/>
-          <w:sz w:val="20"/>
-          <w:szCs w:val="20"/>
-        </w:rPr>
-      </w:pPr>
-    </w:p>
-    <w:p>
-      <w:pPr>
-        <w:rPr>
-          <w:rFonts w:ascii="Roboto" w:hAnsi="Roboto"/>
-          <w:sz w:val="20"/>
-          <w:szCs w:val="20"/>
-        </w:rPr>
-      </w:pPr>
-    </w:p>
-    <w:p>
-      <w:pPr>
-        <w:rPr>
-          <w:rFonts w:ascii="Roboto" w:hAnsi="Roboto"/>
-          <w:sz w:val="20"/>
-          <w:szCs w:val="20"/>
-        </w:rPr>
-      </w:pPr>
-      <w:r>
-        <w:rPr>
-          <w:rFonts w:ascii="Roboto" w:hAnsi="Roboto"/>
-          <w:sz w:val="20"/>
-          <w:szCs w:val="20"/>
-        </w:rPr>
-        <w:lastRenderedPageBreak/>
-        <w:t xml:space="preserve">Una vez reiniciado ya puedo crear un nuevo archivo </w:t>
-      </w:r>
-      <w:proofErr w:type="spellStart"/>
-      <w:r>
-        <w:rPr>
-          <w:rFonts w:ascii="Roboto" w:hAnsi="Roboto"/>
-          <w:sz w:val="20"/>
-          <w:szCs w:val="20"/>
-        </w:rPr>
-        <w:t>PlantUML</w:t>
-      </w:r>
-      <w:proofErr w:type="spellEnd"/>
-      <w:r>
-        <w:rPr>
-          <w:rFonts w:ascii="Roboto" w:hAnsi="Roboto"/>
-          <w:sz w:val="20"/>
-          <w:szCs w:val="20"/>
-        </w:rPr>
-        <w:t>:</w:t>
-      </w:r>
-    </w:p>
-    <w:p>
-      <w:pPr>
-        <w:rPr>
-          <w:rFonts w:ascii="Roboto" w:hAnsi="Roboto"/>
-          <w:sz w:val="20"/>
-          <w:szCs w:val="20"/>
-        </w:rPr>
-      </w:pPr>
-      <w:r>
-        <w:rPr>
-          <w:rFonts w:ascii="Roboto" w:hAnsi="Roboto"/>
+      <w:r>
+        <w:rPr>
+          <w:rFonts w:ascii="Roboto" w:hAnsi="Roboto"/>
+          <w:sz w:val="20"/>
+          <w:szCs w:val="20"/>
+        </w:rPr>
+        <w:t>Una vez instalado me pedirá que reinicie el IDE:</w:t>
+      </w:r>
+    </w:p>
+    <w:p>
+      <w:pPr>
+        <w:rPr>
+          <w:rFonts w:ascii="Roboto" w:hAnsi="Roboto"/>
+          <w:sz w:val="20"/>
+          <w:szCs w:val="20"/>
+        </w:rPr>
+      </w:pPr>
+      <w:r>
+        <w:rPr>
+          <w:rFonts w:ascii="Roboto" w:hAnsi="Roboto"/>
+          <w:noProof/>
           <w:sz w:val="20"/>
           <w:szCs w:val="20"/>
         </w:rPr>
         <w:drawing>
-          <wp:inline distT="0" distB="0" distL="0" distR="0" wp14:anchorId="7926CE2F" wp14:editId="60C0D3F0">
-            <wp:extent cx="6582694" cy="5430008"/>
-            <wp:effectExtent l="0" t="0" r="8890" b="0"/>
-            <wp:docPr id="5" name="Imagen 5"/>
+          <wp:inline distT="0" distB="0" distL="0" distR="0" wp14:anchorId="0D652096" wp14:editId="6CC0A856">
+            <wp:extent cx="6645910" cy="3711575"/>
+            <wp:effectExtent l="0" t="0" r="2540" b="3175"/>
+            <wp:docPr id="4" name="Imagen 4"/>
             <wp:cNvGraphicFramePr>
               <a:graphicFrameLocks xmlns:a="http://schemas.openxmlformats.org/drawingml/2006/main" noChangeAspect="1"/>
             </wp:cNvGraphicFramePr>
@@ -604,6 +458,165 @@
                   <pic:spPr>
                     <a:xfrm>
                       <a:off x="0" y="0"/>
+                      <a:ext cx="6645910" cy="3711575"/>
+                    </a:xfrm>
+                    <a:prstGeom prst="rect">
+                      <a:avLst/>
+                    </a:prstGeom>
+                  </pic:spPr>
+                </pic:pic>
+              </a:graphicData>
+            </a:graphic>
+          </wp:inline>
+        </w:drawing>
+      </w:r>
+    </w:p>
+    <w:p>
+      <w:pPr>
+        <w:rPr>
+          <w:rFonts w:ascii="Roboto" w:hAnsi="Roboto"/>
+          <w:sz w:val="20"/>
+          <w:szCs w:val="20"/>
+        </w:rPr>
+      </w:pPr>
+    </w:p>
+    <w:p>
+      <w:pPr>
+        <w:rPr>
+          <w:rFonts w:ascii="Roboto" w:hAnsi="Roboto"/>
+          <w:sz w:val="20"/>
+          <w:szCs w:val="20"/>
+        </w:rPr>
+      </w:pPr>
+      <w:r>
+        <w:rPr>
+          <w:rFonts w:ascii="Roboto" w:hAnsi="Roboto"/>
+          <w:sz w:val="20"/>
+          <w:szCs w:val="20"/>
+        </w:rPr>
+        <w:t xml:space="preserve">2º Empiezo </w:t>
+      </w:r>
+    </w:p>
+    <w:p>
+      <w:pPr>
+        <w:rPr>
+          <w:rFonts w:ascii="Roboto" w:hAnsi="Roboto"/>
+          <w:sz w:val="20"/>
+          <w:szCs w:val="20"/>
+        </w:rPr>
+      </w:pPr>
+    </w:p>
+    <w:p>
+      <w:pPr>
+        <w:rPr>
+          <w:rFonts w:ascii="Roboto" w:hAnsi="Roboto"/>
+          <w:sz w:val="20"/>
+          <w:szCs w:val="20"/>
+        </w:rPr>
+      </w:pPr>
+    </w:p>
+    <w:p>
+      <w:pPr>
+        <w:rPr>
+          <w:rFonts w:ascii="Roboto" w:hAnsi="Roboto"/>
+          <w:sz w:val="20"/>
+          <w:szCs w:val="20"/>
+        </w:rPr>
+      </w:pPr>
+    </w:p>
+    <w:p>
+      <w:pPr>
+        <w:rPr>
+          <w:rFonts w:ascii="Roboto" w:hAnsi="Roboto"/>
+          <w:sz w:val="20"/>
+          <w:szCs w:val="20"/>
+        </w:rPr>
+      </w:pPr>
+    </w:p>
+    <w:p>
+      <w:pPr>
+        <w:rPr>
+          <w:rFonts w:ascii="Roboto" w:hAnsi="Roboto"/>
+          <w:sz w:val="20"/>
+          <w:szCs w:val="20"/>
+        </w:rPr>
+      </w:pPr>
+    </w:p>
+    <w:p>
+      <w:pPr>
+        <w:rPr>
+          <w:rFonts w:ascii="Roboto" w:hAnsi="Roboto"/>
+          <w:sz w:val="20"/>
+          <w:szCs w:val="20"/>
+        </w:rPr>
+      </w:pPr>
+      <w:r>
+        <w:rPr>
+          <w:rFonts w:ascii="Roboto" w:hAnsi="Roboto"/>
+          <w:sz w:val="20"/>
+          <w:szCs w:val="20"/>
+        </w:rPr>
+        <w:lastRenderedPageBreak/>
+        <w:t xml:space="preserve">Una vez reiniciado ya puedo crear un nuevo archivo </w:t>
+      </w:r>
+      <w:proofErr w:type="spellStart"/>
+      <w:r>
+        <w:rPr>
+          <w:rFonts w:ascii="Roboto" w:hAnsi="Roboto"/>
+          <w:sz w:val="20"/>
+          <w:szCs w:val="20"/>
+        </w:rPr>
+        <w:t>PlantUML</w:t>
+      </w:r>
+      <w:proofErr w:type="spellEnd"/>
+      <w:r>
+        <w:rPr>
+          <w:rFonts w:ascii="Roboto" w:hAnsi="Roboto"/>
+          <w:sz w:val="20"/>
+          <w:szCs w:val="20"/>
+        </w:rPr>
+        <w:t>:</w:t>
+      </w:r>
+    </w:p>
+    <w:p>
+      <w:pPr>
+        <w:rPr>
+          <w:rFonts w:ascii="Roboto" w:hAnsi="Roboto"/>
+          <w:sz w:val="20"/>
+          <w:szCs w:val="20"/>
+        </w:rPr>
+      </w:pPr>
+      <w:r>
+        <w:rPr>
+          <w:rFonts w:ascii="Roboto" w:hAnsi="Roboto"/>
+          <w:noProof/>
+          <w:sz w:val="20"/>
+          <w:szCs w:val="20"/>
+        </w:rPr>
+        <w:drawing>
+          <wp:inline distT="0" distB="0" distL="0" distR="0" wp14:anchorId="7926CE2F" wp14:editId="60C0D3F0">
+            <wp:extent cx="6582694" cy="5430008"/>
+            <wp:effectExtent l="0" t="0" r="8890" b="0"/>
+            <wp:docPr id="5" name="Imagen 5"/>
+            <wp:cNvGraphicFramePr>
+              <a:graphicFrameLocks xmlns:a="http://schemas.openxmlformats.org/drawingml/2006/main" noChangeAspect="1"/>
+            </wp:cNvGraphicFramePr>
+            <a:graphic xmlns:a="http://schemas.openxmlformats.org/drawingml/2006/main">
+              <a:graphicData uri="http://schemas.openxmlformats.org/drawingml/2006/picture">
+                <pic:pic xmlns:pic="http://schemas.openxmlformats.org/drawingml/2006/picture">
+                  <pic:nvPicPr>
+                    <pic:cNvPr id="1" name=""/>
+                    <pic:cNvPicPr/>
+                  </pic:nvPicPr>
+                  <pic:blipFill>
+                    <a:blip r:embed="rId11"/>
+                    <a:stretch>
+                      <a:fillRect/>
+                    </a:stretch>
+                  </pic:blipFill>
+                  <pic:spPr>
+                    <a:xfrm>
+                      <a:off x="0" y="0"/>
                       <a:ext cx="6582694" cy="5430008"/>
                     </a:xfrm>
                     <a:prstGeom prst="rect">
@@ -663,6 +676,7 @@
       <w:r>
         <w:rPr>
           <w:rFonts w:ascii="Roboto" w:hAnsi="Roboto"/>
+          <w:noProof/>
           <w:sz w:val="20"/>
           <w:szCs w:val="20"/>
         </w:rPr>
@@ -682,7 +696,7 @@
                     <pic:cNvPicPr/>
                   </pic:nvPicPr>
                   <pic:blipFill rotWithShape="1">
-                    <a:blip r:embed="rId11"/>
+                    <a:blip r:embed="rId12"/>
                     <a:srcRect b="7832"/>
                     <a:stretch/>
                   </pic:blipFill>
@@ -757,6 +771,7 @@
       <w:r>
         <w:rPr>
           <w:rFonts w:ascii="Roboto" w:hAnsi="Roboto"/>
+          <w:noProof/>
           <w:sz w:val="20"/>
           <w:szCs w:val="20"/>
         </w:rPr>
@@ -776,7 +791,7 @@
                     <pic:cNvPicPr/>
                   </pic:nvPicPr>
                   <pic:blipFill>
-                    <a:blip r:embed="rId12"/>
+                    <a:blip r:embed="rId13"/>
                     <a:stretch>
                       <a:fillRect/>
                     </a:stretch>
@@ -805,6 +820,132 @@
           <w:szCs w:val="20"/>
         </w:rPr>
       </w:pPr>
+      <w:r>
+        <w:rPr>
+          <w:rFonts w:ascii="Roboto" w:hAnsi="Roboto"/>
+          <w:sz w:val="20"/>
+          <w:szCs w:val="20"/>
+        </w:rPr>
+        <w:t xml:space="preserve">2º Replica cada una de las fases que se desarrollan en la solución del ejemplo (archivo "Ejemplo resuelto para la práctica. </w:t>
+      </w:r>
+      <w:proofErr w:type="spellStart"/>
+      <w:r>
+        <w:rPr>
+          <w:rFonts w:ascii="Roboto" w:hAnsi="Roboto"/>
+          <w:sz w:val="20"/>
+          <w:szCs w:val="20"/>
+        </w:rPr>
+        <w:t>pdf</w:t>
+      </w:r>
+      <w:proofErr w:type="spellEnd"/>
+      <w:r>
+        <w:rPr>
+          <w:rFonts w:ascii="Roboto" w:hAnsi="Roboto"/>
+          <w:sz w:val="20"/>
+          <w:szCs w:val="20"/>
+        </w:rPr>
+        <w:t>" cuyo enlace de descarga se encuentra al final de esta explicación.</w:t>
+      </w:r>
+    </w:p>
+    <w:p>
+      <w:pPr>
+        <w:pStyle w:val="Prrafodelista"/>
+        <w:numPr>
+          <w:ilvl w:val="0"/>
+          <w:numId w:val="1"/>
+        </w:numPr>
+        <w:rPr>
+          <w:rFonts w:ascii="Roboto" w:hAnsi="Roboto"/>
+          <w:sz w:val="20"/>
+          <w:szCs w:val="20"/>
+        </w:rPr>
+      </w:pPr>
+      <w:r>
+        <w:rPr>
+          <w:rFonts w:ascii="Roboto" w:hAnsi="Roboto"/>
+          <w:sz w:val="20"/>
+          <w:szCs w:val="20"/>
+        </w:rPr>
+        <w:t>Empiezo creando las clases del diagrama UML de la asociación con el Elemento Declarante ‘</w:t>
+      </w:r>
+      <w:proofErr w:type="spellStart"/>
+      <w:r>
+        <w:rPr>
+          <w:rFonts w:ascii="Roboto" w:hAnsi="Roboto"/>
+          <w:sz w:val="20"/>
+          <w:szCs w:val="20"/>
+        </w:rPr>
+        <w:t>class</w:t>
+      </w:r>
+      <w:proofErr w:type="spellEnd"/>
+      <w:r>
+        <w:rPr>
+          <w:rFonts w:ascii="Roboto" w:hAnsi="Roboto"/>
+          <w:sz w:val="20"/>
+          <w:szCs w:val="20"/>
+        </w:rPr>
+        <w:t>’:</w:t>
+      </w:r>
+    </w:p>
+    <w:p>
+      <w:pPr>
+        <w:rPr>
+          <w:rFonts w:ascii="Roboto" w:hAnsi="Roboto"/>
+          <w:sz w:val="20"/>
+          <w:szCs w:val="20"/>
+        </w:rPr>
+      </w:pPr>
+    </w:p>
+    <w:p>
+      <w:pPr>
+        <w:rPr>
+          <w:rFonts w:ascii="Roboto" w:hAnsi="Roboto"/>
+          <w:sz w:val="20"/>
+          <w:szCs w:val="20"/>
+        </w:rPr>
+      </w:pPr>
+      <w:r>
+        <w:rPr>
+          <w:rFonts w:ascii="Roboto" w:hAnsi="Roboto"/>
+          <w:sz w:val="20"/>
+          <w:szCs w:val="20"/>
+        </w:rPr>
+        <w:drawing>
+          <wp:inline distT="0" distB="0" distL="0" distR="0" wp14:anchorId="77E4DE14" wp14:editId="23FAF036">
+            <wp:extent cx="6645910" cy="2936240"/>
+            <wp:effectExtent l="0" t="0" r="2540" b="0"/>
+            <wp:docPr id="10" name="Imagen 10"/>
+            <wp:cNvGraphicFramePr>
+              <a:graphicFrameLocks xmlns:a="http://schemas.openxmlformats.org/drawingml/2006/main" noChangeAspect="1"/>
+            </wp:cNvGraphicFramePr>
+            <a:graphic xmlns:a="http://schemas.openxmlformats.org/drawingml/2006/main">
+              <a:graphicData uri="http://schemas.openxmlformats.org/drawingml/2006/picture">
+                <pic:pic xmlns:pic="http://schemas.openxmlformats.org/drawingml/2006/picture">
+                  <pic:nvPicPr>
+                    <pic:cNvPr id="1" name=""/>
+                    <pic:cNvPicPr/>
+                  </pic:nvPicPr>
+                  <pic:blipFill>
+                    <a:blip r:embed="rId14"/>
+                    <a:stretch>
+                      <a:fillRect/>
+                    </a:stretch>
+                  </pic:blipFill>
+                  <pic:spPr>
+                    <a:xfrm>
+                      <a:off x="0" y="0"/>
+                      <a:ext cx="6645910" cy="2936240"/>
+                    </a:xfrm>
+                    <a:prstGeom prst="rect">
+                      <a:avLst/>
+                    </a:prstGeom>
+                  </pic:spPr>
+                </pic:pic>
+              </a:graphicData>
+            </a:graphic>
+          </wp:inline>
+        </w:drawing>
+      </w:r>
     </w:p>
     <w:p>
       <w:pPr>
@@ -816,8 +957,8 @@
       </w:pPr>
     </w:p>
     <w:sectPr>
-      <w:headerReference w:type="default" r:id="rId13"/>
-      <w:footerReference w:type="default" r:id="rId14"/>
+      <w:headerReference w:type="default" r:id="rId15"/>
+      <w:footerReference w:type="default" r:id="rId16"/>
       <w:pgSz w:w="11906" w:h="16838"/>
       <w:pgMar w:top="720" w:right="720" w:bottom="720" w:left="720" w:header="227" w:footer="0" w:gutter="0"/>
       <w:cols w:space="708"/>
@@ -1061,6 +1202,103 @@
     </w:pPr>
   </w:p>
 </w:hdr>
+</file>
+
+<file path=word/numbering.xml><?xml version="1.0" encoding="utf-8"?>
+<w:numbering xmlns:wpc="http://schemas.microsoft.com/office/word/2010/wordprocessingCanvas" xmlns:cx="http://schemas.microsoft.com/office/drawing/2014/chartex" xmlns:cx1="http://schemas.microsoft.com/office/drawing/2015/9/8/chartex" xmlns:cx2="http://schemas.microsoft.com/office/drawing/2015/10/21/chartex" xmlns:cx3="http://schemas.microsoft.com/office/drawing/2016/5/9/chartex" xmlns:cx4="http://schemas.microsoft.com/office/drawing/2016/5/10/chartex" xmlns:cx5="http://schemas.microsoft.com/office/drawing/2016/5/11/chartex" xmlns:cx6="http://schemas.microsoft.com/office/drawing/2016/5/12/chartex" xmlns:cx7="http://schemas.microsoft.com/office/drawing/2016/5/13/chartex" xmlns:cx8="http://schemas.microsoft.com/office/drawing/2016/5/14/chartex" xmlns:mc="http://schemas.openxmlformats.org/markup-compatibility/2006" xmlns:aink="http://schemas.microsoft.com/office/drawing/2016/ink" xmlns:am3d="http://schemas.microsoft.com/office/drawing/2017/model3d" xmlns:o="urn:schemas-microsoft-com:office:office" xmlns:oel="http://schemas.microsoft.com/office/2019/extlst" xmlns:r="http://schemas.openxmlformats.org/officeDocument/2006/relationships" xmlns:m="http://schemas.openxmlformats.org/officeDocument/2006/math" xmlns:v="urn:schemas-microsoft-com:vml" xmlns:wp14="http://schemas.microsoft.com/office/word/2010/wordprocessingDrawing" xmlns:wp="http://schemas.openxmlformats.org/drawingml/2006/wordprocessingDrawing" xmlns:w10="urn:schemas-microsoft-com:office:word" xmlns:w="http://schemas.openxmlformats.org/wordprocessingml/2006/main" xmlns:w14="http://schemas.microsoft.com/office/word/2010/wordml" xmlns:w15="http://schemas.microsoft.com/office/word/2012/wordml" xmlns:w16cex="http://schemas.microsoft.com/office/word/2018/wordml/cex" xmlns:w16cid="http://schemas.microsoft.com/office/word/2016/wordml/cid" xmlns:w16="http://schemas.microsoft.com/office/word/2018/wordml" xmlns:w16du="http://schemas.microsoft.com/office/word/2023/wordml/word16du" xmlns:w16sdtdh="http://schemas.microsoft.com/office/word/2020/wordml/sdtdatahash" xmlns:w16se="http://schemas.microsoft.com/office/word/2015/wordml/symex" xmlns:wpg="http://schemas.microsoft.com/office/word/2010/wordprocessingGroup" xmlns:wpi="http://schemas.microsoft.com/office/word/2010/wordprocessingInk" xmlns:wne="http://schemas.microsoft.com/office/word/2006/wordml" xmlns:wps="http://schemas.microsoft.com/office/word/2010/wordprocessingShape" mc:Ignorable="w14 w15 w16se w16cid w16 w16cex w16sdtdh wp14">
+  <w:abstractNum w:abstractNumId="0" w15:restartNumberingAfterBreak="0">
+    <w:nsid w:val="54D4126A"/>
+    <w:multiLevelType w:val="hybridMultilevel"/>
+    <w:tmpl w:val="E4D41FA2"/>
+    <w:lvl w:ilvl="0" w:tplc="0C0A0011">
+      <w:start w:val="1"/>
+      <w:numFmt w:val="decimal"/>
+      <w:lvlText w:val="%1)"/>
+      <w:lvlJc w:val="left"/>
+      <w:pPr>
+        <w:ind w:left="720" w:hanging="360"/>
+      </w:pPr>
+      <w:rPr>
+        <w:rFonts w:hint="default"/>
+      </w:rPr>
+    </w:lvl>
+    <w:lvl w:ilvl="1" w:tplc="0C0A0019" w:tentative="1">
+      <w:start w:val="1"/>
+      <w:numFmt w:val="lowerLetter"/>
+      <w:lvlText w:val="%2."/>
+      <w:lvlJc w:val="left"/>
+      <w:pPr>
+        <w:ind w:left="1440" w:hanging="360"/>
+      </w:pPr>
+    </w:lvl>
+    <w:lvl w:ilvl="2" w:tplc="0C0A001B" w:tentative="1">
+      <w:start w:val="1"/>
+      <w:numFmt w:val="lowerRoman"/>
+      <w:lvlText w:val="%3."/>
+      <w:lvlJc w:val="right"/>
+      <w:pPr>
+        <w:ind w:left="2160" w:hanging="180"/>
+      </w:pPr>
+    </w:lvl>
+    <w:lvl w:ilvl="3" w:tplc="0C0A000F" w:tentative="1">
+      <w:start w:val="1"/>
+      <w:numFmt w:val="decimal"/>
+      <w:lvlText w:val="%4."/>
+      <w:lvlJc w:val="left"/>
+      <w:pPr>
+        <w:ind w:left="2880" w:hanging="360"/>
+      </w:pPr>
+    </w:lvl>
+    <w:lvl w:ilvl="4" w:tplc="0C0A0019" w:tentative="1">
+      <w:start w:val="1"/>
+      <w:numFmt w:val="lowerLetter"/>
+      <w:lvlText w:val="%5."/>
+      <w:lvlJc w:val="left"/>
+      <w:pPr>
+        <w:ind w:left="3600" w:hanging="360"/>
+      </w:pPr>
+    </w:lvl>
+    <w:lvl w:ilvl="5" w:tplc="0C0A001B" w:tentative="1">
+      <w:start w:val="1"/>
+      <w:numFmt w:val="lowerRoman"/>
+      <w:lvlText w:val="%6."/>
+      <w:lvlJc w:val="right"/>
+      <w:pPr>
+        <w:ind w:left="4320" w:hanging="180"/>
+      </w:pPr>
+    </w:lvl>
+    <w:lvl w:ilvl="6" w:tplc="0C0A000F" w:tentative="1">
+      <w:start w:val="1"/>
+      <w:numFmt w:val="decimal"/>
+      <w:lvlText w:val="%7."/>
+      <w:lvlJc w:val="left"/>
+      <w:pPr>
+        <w:ind w:left="5040" w:hanging="360"/>
+      </w:pPr>
+    </w:lvl>
+    <w:lvl w:ilvl="7" w:tplc="0C0A0019" w:tentative="1">
+      <w:start w:val="1"/>
+      <w:numFmt w:val="lowerLetter"/>
+      <w:lvlText w:val="%8."/>
+      <w:lvlJc w:val="left"/>
+      <w:pPr>
+        <w:ind w:left="5760" w:hanging="360"/>
+      </w:pPr>
+    </w:lvl>
+    <w:lvl w:ilvl="8" w:tplc="0C0A001B" w:tentative="1">
+      <w:start w:val="1"/>
+      <w:numFmt w:val="lowerRoman"/>
+      <w:lvlText w:val="%9."/>
+      <w:lvlJc w:val="right"/>
+      <w:pPr>
+        <w:ind w:left="6480" w:hanging="180"/>
+      </w:pPr>
+    </w:lvl>
+  </w:abstractNum>
+  <w:num w:numId="1" w16cid:durableId="142478719">
+    <w:abstractNumId w:val="0"/>
+  </w:num>
+</w:numbering>
 </file>
 
 <file path=word/styles.xml><?xml version="1.0" encoding="utf-8"?>
@@ -1558,6 +1796,17 @@
       <w:color w:val="4472C4" w:themeColor="accent1"/>
     </w:rPr>
   </w:style>
+  <w:style w:type="paragraph" w:styleId="Prrafodelista">
+    <w:name w:val="List Paragraph"/>
+    <w:basedOn w:val="Normal"/>
+    <w:uiPriority w:val="34"/>
+    <w:qFormat/>
+    <w:rsid w:val="00A26F08"/>
+    <w:pPr>
+      <w:ind w:left="720"/>
+      <w:contextualSpacing/>
+    </w:pPr>
+  </w:style>
 </w:styles>
 </file>
 

</xml_diff>

<commit_message>
2) Creada jerarquía Evento y Miembros
</commit_message>
<xml_diff>
--- a/Memoria_Practica_UD11_PlantUML_Daniela_Valentina_Galeote_Calderon_1QDAM.docx
+++ b/Memoria_Practica_UD11_PlantUML_Daniela_Valentina_Galeote_Calderon_1QDAM.docx
@@ -956,9 +956,218 @@
         </w:rPr>
       </w:pPr>
     </w:p>
+    <w:p>
+      <w:pPr>
+        <w:rPr>
+          <w:rFonts w:ascii="Roboto" w:hAnsi="Roboto"/>
+          <w:sz w:val="20"/>
+          <w:szCs w:val="20"/>
+        </w:rPr>
+      </w:pPr>
+    </w:p>
+    <w:p>
+      <w:pPr>
+        <w:rPr>
+          <w:rFonts w:ascii="Roboto" w:hAnsi="Roboto"/>
+          <w:sz w:val="20"/>
+          <w:szCs w:val="20"/>
+        </w:rPr>
+      </w:pPr>
+    </w:p>
+    <w:p>
+      <w:pPr>
+        <w:rPr>
+          <w:rFonts w:ascii="Roboto" w:hAnsi="Roboto"/>
+          <w:sz w:val="20"/>
+          <w:szCs w:val="20"/>
+        </w:rPr>
+      </w:pPr>
+    </w:p>
+    <w:p>
+      <w:pPr>
+        <w:rPr>
+          <w:rFonts w:ascii="Roboto" w:hAnsi="Roboto"/>
+          <w:sz w:val="20"/>
+          <w:szCs w:val="20"/>
+        </w:rPr>
+      </w:pPr>
+    </w:p>
+    <w:p>
+      <w:pPr>
+        <w:rPr>
+          <w:rFonts w:ascii="Roboto" w:hAnsi="Roboto"/>
+          <w:sz w:val="20"/>
+          <w:szCs w:val="20"/>
+        </w:rPr>
+      </w:pPr>
+    </w:p>
+    <w:p>
+      <w:pPr>
+        <w:rPr>
+          <w:rFonts w:ascii="Roboto" w:hAnsi="Roboto"/>
+          <w:sz w:val="20"/>
+          <w:szCs w:val="20"/>
+        </w:rPr>
+      </w:pPr>
+    </w:p>
+    <w:p>
+      <w:pPr>
+        <w:rPr>
+          <w:rFonts w:ascii="Roboto" w:hAnsi="Roboto"/>
+          <w:sz w:val="20"/>
+          <w:szCs w:val="20"/>
+        </w:rPr>
+      </w:pPr>
+    </w:p>
+    <w:p>
+      <w:pPr>
+        <w:rPr>
+          <w:rFonts w:ascii="Roboto" w:hAnsi="Roboto"/>
+          <w:sz w:val="20"/>
+          <w:szCs w:val="20"/>
+        </w:rPr>
+      </w:pPr>
+    </w:p>
+    <w:p>
+      <w:pPr>
+        <w:pStyle w:val="Prrafodelista"/>
+        <w:numPr>
+          <w:ilvl w:val="0"/>
+          <w:numId w:val="1"/>
+        </w:numPr>
+        <w:rPr>
+          <w:rFonts w:ascii="Roboto" w:hAnsi="Roboto"/>
+          <w:sz w:val="20"/>
+          <w:szCs w:val="20"/>
+        </w:rPr>
+      </w:pPr>
+      <w:r>
+        <w:rPr>
+          <w:rFonts w:ascii="Roboto" w:hAnsi="Roboto"/>
+          <w:sz w:val="20"/>
+          <w:szCs w:val="20"/>
+        </w:rPr>
+        <w:lastRenderedPageBreak/>
+        <w:t xml:space="preserve">Creada el modelo de datos de la jerarquía del Evento y de los miembros con el símbolo &lt;|-- y la agrupación </w:t>
+      </w:r>
+    </w:p>
+    <w:p>
+      <w:pPr>
+        <w:pStyle w:val="Prrafodelista"/>
+        <w:rPr>
+          <w:rFonts w:ascii="Roboto" w:hAnsi="Roboto"/>
+          <w:sz w:val="20"/>
+          <w:szCs w:val="20"/>
+        </w:rPr>
+      </w:pPr>
+      <w:r>
+        <w:rPr>
+          <w:rFonts w:ascii="Roboto" w:hAnsi="Roboto"/>
+          <w:sz w:val="20"/>
+          <w:szCs w:val="20"/>
+        </w:rPr>
+        <w:t>“</w:t>
+      </w:r>
+      <w:proofErr w:type="spellStart"/>
+      <w:r>
+        <w:rPr>
+          <w:rFonts w:ascii="Roboto" w:hAnsi="Roboto"/>
+          <w:sz w:val="20"/>
+          <w:szCs w:val="20"/>
+        </w:rPr>
+        <w:t>skinparam</w:t>
+      </w:r>
+      <w:proofErr w:type="spellEnd"/>
+      <w:r>
+        <w:rPr>
+          <w:rFonts w:ascii="Roboto" w:hAnsi="Roboto"/>
+          <w:sz w:val="20"/>
+          <w:szCs w:val="20"/>
+        </w:rPr>
+        <w:t xml:space="preserve"> </w:t>
+      </w:r>
+      <w:proofErr w:type="spellStart"/>
+      <w:r>
+        <w:rPr>
+          <w:rFonts w:ascii="Roboto" w:hAnsi="Roboto"/>
+          <w:sz w:val="20"/>
+          <w:szCs w:val="20"/>
+        </w:rPr>
+        <w:t>groupInheritance</w:t>
+      </w:r>
+      <w:proofErr w:type="spellEnd"/>
+      <w:r>
+        <w:rPr>
+          <w:rFonts w:ascii="Roboto" w:hAnsi="Roboto"/>
+          <w:sz w:val="20"/>
+          <w:szCs w:val="20"/>
+        </w:rPr>
+        <w:t xml:space="preserve"> 2</w:t>
+      </w:r>
+      <w:r>
+        <w:rPr>
+          <w:rFonts w:ascii="Roboto" w:hAnsi="Roboto"/>
+          <w:sz w:val="20"/>
+          <w:szCs w:val="20"/>
+        </w:rPr>
+        <w:t>”:</w:t>
+      </w:r>
+    </w:p>
+    <w:p>
+      <w:pPr>
+        <w:ind w:left="360"/>
+        <w:rPr>
+          <w:rFonts w:ascii="Roboto" w:hAnsi="Roboto"/>
+          <w:sz w:val="20"/>
+          <w:szCs w:val="20"/>
+        </w:rPr>
+      </w:pPr>
+      <w:r>
+        <w:rPr>
+          <w:rFonts w:ascii="Roboto" w:hAnsi="Roboto"/>
+          <w:sz w:val="20"/>
+          <w:szCs w:val="20"/>
+        </w:rPr>
+        <w:drawing>
+          <wp:inline distT="0" distB="0" distL="0" distR="0" wp14:anchorId="689507F7" wp14:editId="2743C72C">
+            <wp:extent cx="6645910" cy="3386455"/>
+            <wp:effectExtent l="0" t="0" r="2540" b="4445"/>
+            <wp:docPr id="12" name="Imagen 12"/>
+            <wp:cNvGraphicFramePr>
+              <a:graphicFrameLocks xmlns:a="http://schemas.openxmlformats.org/drawingml/2006/main" noChangeAspect="1"/>
+            </wp:cNvGraphicFramePr>
+            <a:graphic xmlns:a="http://schemas.openxmlformats.org/drawingml/2006/main">
+              <a:graphicData uri="http://schemas.openxmlformats.org/drawingml/2006/picture">
+                <pic:pic xmlns:pic="http://schemas.openxmlformats.org/drawingml/2006/picture">
+                  <pic:nvPicPr>
+                    <pic:cNvPr id="1" name=""/>
+                    <pic:cNvPicPr/>
+                  </pic:nvPicPr>
+                  <pic:blipFill>
+                    <a:blip r:embed="rId15"/>
+                    <a:stretch>
+                      <a:fillRect/>
+                    </a:stretch>
+                  </pic:blipFill>
+                  <pic:spPr>
+                    <a:xfrm>
+                      <a:off x="0" y="0"/>
+                      <a:ext cx="6645910" cy="3386455"/>
+                    </a:xfrm>
+                    <a:prstGeom prst="rect">
+                      <a:avLst/>
+                    </a:prstGeom>
+                  </pic:spPr>
+                </pic:pic>
+              </a:graphicData>
+            </a:graphic>
+          </wp:inline>
+        </w:drawing>
+      </w:r>
+    </w:p>
     <w:sectPr>
-      <w:headerReference w:type="default" r:id="rId15"/>
-      <w:footerReference w:type="default" r:id="rId16"/>
+      <w:headerReference w:type="default" r:id="rId16"/>
+      <w:footerReference w:type="default" r:id="rId17"/>
       <w:pgSz w:w="11906" w:h="16838"/>
       <w:pgMar w:top="720" w:right="720" w:bottom="720" w:left="720" w:header="227" w:footer="0" w:gutter="0"/>
       <w:cols w:space="708"/>

</xml_diff>

<commit_message>
2) Clases Localizacion y AAUOC + Relaciones
</commit_message>
<xml_diff>
--- a/Memoria_Practica_UD11_PlantUML_Daniela_Valentina_Galeote_Calderon_1QDAM.docx
+++ b/Memoria_Practica_UD11_PlantUML_Daniela_Valentina_Galeote_Calderon_1QDAM.docx
@@ -1165,9 +1165,183 @@
         </w:drawing>
       </w:r>
     </w:p>
+    <w:p>
+      <w:pPr>
+        <w:ind w:left="360"/>
+        <w:rPr>
+          <w:rFonts w:ascii="Roboto" w:hAnsi="Roboto"/>
+          <w:sz w:val="20"/>
+          <w:szCs w:val="20"/>
+        </w:rPr>
+      </w:pPr>
+    </w:p>
+    <w:p>
+      <w:pPr>
+        <w:ind w:left="360"/>
+        <w:rPr>
+          <w:rFonts w:ascii="Roboto" w:hAnsi="Roboto"/>
+          <w:sz w:val="20"/>
+          <w:szCs w:val="20"/>
+        </w:rPr>
+      </w:pPr>
+      <w:r>
+        <w:rPr>
+          <w:rFonts w:ascii="Roboto" w:hAnsi="Roboto"/>
+          <w:sz w:val="20"/>
+          <w:szCs w:val="20"/>
+        </w:rPr>
+        <w:t>Añado las clases con Localización y Asociación (AAUOC) relacionadas con el resto de clases</w:t>
+      </w:r>
+    </w:p>
+    <w:p>
+      <w:pPr>
+        <w:ind w:left="360"/>
+        <w:rPr>
+          <w:rFonts w:ascii="Roboto" w:hAnsi="Roboto"/>
+          <w:sz w:val="20"/>
+          <w:szCs w:val="20"/>
+        </w:rPr>
+      </w:pPr>
+      <w:r>
+        <w:rPr>
+          <w:rFonts w:ascii="Roboto" w:hAnsi="Roboto"/>
+          <w:sz w:val="20"/>
+          <w:szCs w:val="20"/>
+        </w:rPr>
+        <w:t xml:space="preserve">Utilizo los símbolos de relación: </w:t>
+      </w:r>
+      <w:r>
+        <w:rPr>
+          <w:rFonts w:ascii="Roboto" w:hAnsi="Roboto"/>
+          <w:sz w:val="20"/>
+          <w:szCs w:val="20"/>
+        </w:rPr>
+        <w:t>&lt;|--</w:t>
+      </w:r>
+      <w:r>
+        <w:rPr>
+          <w:rFonts w:ascii="Roboto" w:hAnsi="Roboto"/>
+          <w:sz w:val="20"/>
+          <w:szCs w:val="20"/>
+        </w:rPr>
+        <w:t xml:space="preserve"> (herencia</w:t>
+      </w:r>
+      <w:proofErr w:type="gramStart"/>
+      <w:r>
+        <w:rPr>
+          <w:rFonts w:ascii="Roboto" w:hAnsi="Roboto"/>
+          <w:sz w:val="20"/>
+          <w:szCs w:val="20"/>
+        </w:rPr>
+        <w:t>)</w:t>
+      </w:r>
+      <w:r>
+        <w:rPr>
+          <w:rFonts w:ascii="Roboto" w:hAnsi="Roboto"/>
+          <w:sz w:val="20"/>
+          <w:szCs w:val="20"/>
+        </w:rPr>
+        <w:t xml:space="preserve"> </w:t>
+      </w:r>
+      <w:r>
+        <w:rPr>
+          <w:rFonts w:ascii="Roboto" w:hAnsi="Roboto"/>
+          <w:sz w:val="20"/>
+          <w:szCs w:val="20"/>
+        </w:rPr>
+        <w:t>,</w:t>
+      </w:r>
+      <w:proofErr w:type="gramEnd"/>
+      <w:r>
+        <w:rPr>
+          <w:rFonts w:ascii="Roboto" w:hAnsi="Roboto"/>
+          <w:sz w:val="20"/>
+          <w:szCs w:val="20"/>
+        </w:rPr>
+        <w:t xml:space="preserve">  </w:t>
+      </w:r>
+      <w:r>
+        <w:rPr>
+          <w:rFonts w:ascii="Roboto" w:hAnsi="Roboto"/>
+          <w:sz w:val="20"/>
+          <w:szCs w:val="20"/>
+        </w:rPr>
+        <w:t>o--</w:t>
+      </w:r>
+      <w:r>
+        <w:rPr>
+          <w:rFonts w:ascii="Roboto" w:hAnsi="Roboto"/>
+          <w:sz w:val="20"/>
+          <w:szCs w:val="20"/>
+        </w:rPr>
+        <w:t xml:space="preserve">  (agregación) y – (asociación)</w:t>
+      </w:r>
+    </w:p>
+    <w:p>
+      <w:pPr>
+        <w:ind w:left="360"/>
+        <w:rPr>
+          <w:rFonts w:ascii="Roboto" w:hAnsi="Roboto"/>
+          <w:sz w:val="20"/>
+          <w:szCs w:val="20"/>
+        </w:rPr>
+      </w:pPr>
+      <w:r>
+        <w:rPr>
+          <w:rFonts w:ascii="Roboto" w:hAnsi="Roboto"/>
+          <w:sz w:val="20"/>
+          <w:szCs w:val="20"/>
+        </w:rPr>
+        <w:drawing>
+          <wp:inline distT="0" distB="0" distL="0" distR="0" wp14:anchorId="01D53CAA" wp14:editId="00C51FC5">
+            <wp:extent cx="6645910" cy="4058285"/>
+            <wp:effectExtent l="0" t="0" r="2540" b="0"/>
+            <wp:docPr id="13" name="Imagen 13"/>
+            <wp:cNvGraphicFramePr>
+              <a:graphicFrameLocks xmlns:a="http://schemas.openxmlformats.org/drawingml/2006/main" noChangeAspect="1"/>
+            </wp:cNvGraphicFramePr>
+            <a:graphic xmlns:a="http://schemas.openxmlformats.org/drawingml/2006/main">
+              <a:graphicData uri="http://schemas.openxmlformats.org/drawingml/2006/picture">
+                <pic:pic xmlns:pic="http://schemas.openxmlformats.org/drawingml/2006/picture">
+                  <pic:nvPicPr>
+                    <pic:cNvPr id="1" name=""/>
+                    <pic:cNvPicPr/>
+                  </pic:nvPicPr>
+                  <pic:blipFill>
+                    <a:blip r:embed="rId16"/>
+                    <a:stretch>
+                      <a:fillRect/>
+                    </a:stretch>
+                  </pic:blipFill>
+                  <pic:spPr>
+                    <a:xfrm>
+                      <a:off x="0" y="0"/>
+                      <a:ext cx="6645910" cy="4058285"/>
+                    </a:xfrm>
+                    <a:prstGeom prst="rect">
+                      <a:avLst/>
+                    </a:prstGeom>
+                  </pic:spPr>
+                </pic:pic>
+              </a:graphicData>
+            </a:graphic>
+          </wp:inline>
+        </w:drawing>
+      </w:r>
+    </w:p>
+    <w:p>
+      <w:pPr>
+        <w:ind w:left="360"/>
+        <w:rPr>
+          <w:rFonts w:ascii="Roboto" w:hAnsi="Roboto"/>
+          <w:sz w:val="20"/>
+          <w:szCs w:val="20"/>
+        </w:rPr>
+      </w:pPr>
+    </w:p>
     <w:sectPr>
-      <w:headerReference w:type="default" r:id="rId16"/>
-      <w:footerReference w:type="default" r:id="rId17"/>
+      <w:headerReference w:type="default" r:id="rId17"/>
+      <w:footerReference w:type="default" r:id="rId18"/>
       <w:pgSz w:w="11906" w:h="16838"/>
       <w:pgMar w:top="720" w:right="720" w:bottom="720" w:left="720" w:header="227" w:footer="0" w:gutter="0"/>
       <w:cols w:space="708"/>

</xml_diff>

<commit_message>
3) Añadidos atributos y métodos
</commit_message>
<xml_diff>
--- a/Memoria_Practica_UD11_PlantUML_Daniela_Valentina_Galeote_Calderon_1QDAM.docx
+++ b/Memoria_Practica_UD11_PlantUML_Daniela_Valentina_Galeote_Calderon_1QDAM.docx
@@ -1339,9 +1339,226 @@
         </w:rPr>
       </w:pPr>
     </w:p>
+    <w:p>
+      <w:pPr>
+        <w:ind w:left="360"/>
+        <w:rPr>
+          <w:rFonts w:ascii="Roboto" w:hAnsi="Roboto"/>
+          <w:sz w:val="20"/>
+          <w:szCs w:val="20"/>
+        </w:rPr>
+      </w:pPr>
+    </w:p>
+    <w:p>
+      <w:pPr>
+        <w:ind w:left="360"/>
+        <w:rPr>
+          <w:rFonts w:ascii="Roboto" w:hAnsi="Roboto"/>
+          <w:sz w:val="20"/>
+          <w:szCs w:val="20"/>
+        </w:rPr>
+      </w:pPr>
+    </w:p>
+    <w:p>
+      <w:pPr>
+        <w:pStyle w:val="Prrafodelista"/>
+        <w:numPr>
+          <w:ilvl w:val="0"/>
+          <w:numId w:val="1"/>
+        </w:numPr>
+        <w:rPr>
+          <w:rFonts w:ascii="Roboto" w:hAnsi="Roboto"/>
+          <w:sz w:val="20"/>
+          <w:szCs w:val="20"/>
+        </w:rPr>
+      </w:pPr>
+      <w:r>
+        <w:rPr>
+          <w:rFonts w:ascii="Roboto" w:hAnsi="Roboto"/>
+          <w:sz w:val="20"/>
+          <w:szCs w:val="20"/>
+        </w:rPr>
+        <w:lastRenderedPageBreak/>
+        <w:t>Añado los atributos y métodos</w:t>
+      </w:r>
+      <w:r>
+        <w:rPr>
+          <w:rFonts w:ascii="Roboto" w:hAnsi="Roboto"/>
+          <w:sz w:val="20"/>
+          <w:szCs w:val="20"/>
+        </w:rPr>
+        <w:t xml:space="preserve"> de forma agrupada así:</w:t>
+      </w:r>
+    </w:p>
+    <w:p>
+      <w:pPr>
+        <w:pStyle w:val="Prrafodelista"/>
+        <w:rPr>
+          <w:rFonts w:ascii="Roboto" w:hAnsi="Roboto"/>
+          <w:sz w:val="20"/>
+          <w:szCs w:val="20"/>
+        </w:rPr>
+      </w:pPr>
+      <w:proofErr w:type="spellStart"/>
+      <w:r>
+        <w:rPr>
+          <w:rFonts w:ascii="Roboto" w:hAnsi="Roboto"/>
+          <w:sz w:val="20"/>
+          <w:szCs w:val="20"/>
+        </w:rPr>
+        <w:t>Class</w:t>
+      </w:r>
+      <w:proofErr w:type="spellEnd"/>
+      <w:r>
+        <w:rPr>
+          <w:rFonts w:ascii="Roboto" w:hAnsi="Roboto"/>
+          <w:sz w:val="20"/>
+          <w:szCs w:val="20"/>
+        </w:rPr>
+        <w:t xml:space="preserve"> ‘clase</w:t>
+      </w:r>
+      <w:proofErr w:type="gramStart"/>
+      <w:r>
+        <w:rPr>
+          <w:rFonts w:ascii="Roboto" w:hAnsi="Roboto"/>
+          <w:sz w:val="20"/>
+          <w:szCs w:val="20"/>
+        </w:rPr>
+        <w:t>’{</w:t>
+      </w:r>
+      <w:proofErr w:type="gramEnd"/>
+    </w:p>
+    <w:p>
+      <w:pPr>
+        <w:pStyle w:val="Prrafodelista"/>
+        <w:rPr>
+          <w:rFonts w:ascii="Roboto" w:hAnsi="Roboto"/>
+          <w:sz w:val="20"/>
+          <w:szCs w:val="20"/>
+        </w:rPr>
+      </w:pPr>
+      <w:r>
+        <w:rPr>
+          <w:rFonts w:ascii="Roboto" w:hAnsi="Roboto"/>
+          <w:sz w:val="20"/>
+          <w:szCs w:val="20"/>
+        </w:rPr>
+        <w:t>Atributo: tipo</w:t>
+      </w:r>
+    </w:p>
+    <w:p>
+      <w:pPr>
+        <w:pStyle w:val="Prrafodelista"/>
+        <w:rPr>
+          <w:rFonts w:ascii="Roboto" w:hAnsi="Roboto"/>
+          <w:sz w:val="20"/>
+          <w:szCs w:val="20"/>
+        </w:rPr>
+      </w:pPr>
+      <w:proofErr w:type="gramStart"/>
+      <w:r>
+        <w:rPr>
+          <w:rFonts w:ascii="Roboto" w:hAnsi="Roboto"/>
+          <w:sz w:val="20"/>
+          <w:szCs w:val="20"/>
+        </w:rPr>
+        <w:t>Método(</w:t>
+      </w:r>
+      <w:proofErr w:type="gramEnd"/>
+      <w:r>
+        <w:rPr>
+          <w:rFonts w:ascii="Roboto" w:hAnsi="Roboto"/>
+          <w:sz w:val="20"/>
+          <w:szCs w:val="20"/>
+        </w:rPr>
+        <w:t>)</w:t>
+      </w:r>
+    </w:p>
+    <w:p>
+      <w:pPr>
+        <w:pStyle w:val="Prrafodelista"/>
+        <w:rPr>
+          <w:rFonts w:ascii="Roboto" w:hAnsi="Roboto"/>
+          <w:sz w:val="20"/>
+          <w:szCs w:val="20"/>
+        </w:rPr>
+      </w:pPr>
+      <w:r>
+        <w:rPr>
+          <w:rFonts w:ascii="Roboto" w:hAnsi="Roboto"/>
+          <w:sz w:val="20"/>
+          <w:szCs w:val="20"/>
+        </w:rPr>
+        <w:t>}</w:t>
+      </w:r>
+    </w:p>
+    <w:p>
+      <w:pPr>
+        <w:rPr>
+          <w:rFonts w:ascii="Roboto" w:hAnsi="Roboto"/>
+          <w:sz w:val="20"/>
+          <w:szCs w:val="20"/>
+        </w:rPr>
+      </w:pPr>
+      <w:r>
+        <w:drawing>
+          <wp:inline distT="0" distB="0" distL="0" distR="0" wp14:anchorId="540F01DC" wp14:editId="661CF3B6">
+            <wp:extent cx="6645910" cy="4006850"/>
+            <wp:effectExtent l="0" t="0" r="2540" b="0"/>
+            <wp:docPr id="14" name="Imagen 14"/>
+            <wp:cNvGraphicFramePr>
+              <a:graphicFrameLocks xmlns:a="http://schemas.openxmlformats.org/drawingml/2006/main" noChangeAspect="1"/>
+            </wp:cNvGraphicFramePr>
+            <a:graphic xmlns:a="http://schemas.openxmlformats.org/drawingml/2006/main">
+              <a:graphicData uri="http://schemas.openxmlformats.org/drawingml/2006/picture">
+                <pic:pic xmlns:pic="http://schemas.openxmlformats.org/drawingml/2006/picture">
+                  <pic:nvPicPr>
+                    <pic:cNvPr id="1" name=""/>
+                    <pic:cNvPicPr/>
+                  </pic:nvPicPr>
+                  <pic:blipFill>
+                    <a:blip r:embed="rId17"/>
+                    <a:stretch>
+                      <a:fillRect/>
+                    </a:stretch>
+                  </pic:blipFill>
+                  <pic:spPr>
+                    <a:xfrm>
+                      <a:off x="0" y="0"/>
+                      <a:ext cx="6645910" cy="4006850"/>
+                    </a:xfrm>
+                    <a:prstGeom prst="rect">
+                      <a:avLst/>
+                    </a:prstGeom>
+                  </pic:spPr>
+                </pic:pic>
+              </a:graphicData>
+            </a:graphic>
+          </wp:inline>
+        </w:drawing>
+      </w:r>
+    </w:p>
+    <w:p>
+      <w:pPr>
+        <w:rPr>
+          <w:rFonts w:ascii="Roboto" w:hAnsi="Roboto"/>
+          <w:sz w:val="20"/>
+          <w:szCs w:val="20"/>
+        </w:rPr>
+      </w:pPr>
+    </w:p>
+    <w:p>
+      <w:pPr>
+        <w:rPr>
+          <w:rFonts w:ascii="Roboto" w:hAnsi="Roboto"/>
+          <w:sz w:val="20"/>
+          <w:szCs w:val="20"/>
+        </w:rPr>
+      </w:pPr>
+    </w:p>
     <w:sectPr>
-      <w:headerReference w:type="default" r:id="rId17"/>
-      <w:footerReference w:type="default" r:id="rId18"/>
+      <w:headerReference w:type="default" r:id="rId18"/>
+      <w:footerReference w:type="default" r:id="rId19"/>
       <w:pgSz w:w="11906" w:h="16838"/>
       <w:pgMar w:top="720" w:right="720" w:bottom="720" w:left="720" w:header="227" w:footer="0" w:gutter="0"/>
       <w:cols w:space="708"/>

</xml_diff>

<commit_message>
4) Borrados métodos y atributos
</commit_message>
<xml_diff>
--- a/Memoria_Practica_UD11_PlantUML_Daniela_Valentina_Galeote_Calderon_1QDAM.docx
+++ b/Memoria_Practica_UD11_PlantUML_Daniela_Valentina_Galeote_Calderon_1QDAM.docx
@@ -37,57 +37,21 @@
         <w:rPr>
           <w:rFonts w:ascii="Roboto" w:hAnsi="Roboto"/>
         </w:rPr>
-        <w:t xml:space="preserve">1º Instalación del plugin </w:t>
-      </w:r>
-      <w:proofErr w:type="spellStart"/>
-      <w:r>
-        <w:rPr>
-          <w:rFonts w:ascii="Roboto" w:hAnsi="Roboto"/>
-        </w:rPr>
-        <w:t>PlantUML</w:t>
-      </w:r>
-      <w:proofErr w:type="spellEnd"/>
-      <w:r>
-        <w:rPr>
-          <w:rFonts w:ascii="Roboto" w:hAnsi="Roboto"/>
-        </w:rPr>
-        <w:t xml:space="preserve"> en IntelliJ:</w:t>
-      </w:r>
-    </w:p>
-    <w:p>
-      <w:pPr>
-        <w:rPr>
-          <w:rFonts w:ascii="Roboto" w:hAnsi="Roboto"/>
-        </w:rPr>
-      </w:pPr>
-      <w:r>
-        <w:rPr>
-          <w:rFonts w:ascii="Roboto" w:hAnsi="Roboto"/>
-        </w:rPr>
-        <w:t xml:space="preserve">En IntelliJ hago </w:t>
-      </w:r>
-      <w:proofErr w:type="spellStart"/>
-      <w:r>
-        <w:rPr>
-          <w:rFonts w:ascii="Roboto" w:hAnsi="Roboto"/>
-        </w:rPr>
-        <w:t>click</w:t>
-      </w:r>
-      <w:proofErr w:type="spellEnd"/>
-      <w:r>
-        <w:rPr>
-          <w:rFonts w:ascii="Roboto" w:hAnsi="Roboto"/>
-        </w:rPr>
-        <w:t xml:space="preserve"> en:  File &gt; </w:t>
-      </w:r>
-      <w:proofErr w:type="spellStart"/>
-      <w:r>
-        <w:rPr>
-          <w:rFonts w:ascii="Roboto" w:hAnsi="Roboto"/>
-        </w:rPr>
-        <w:t>Settings</w:t>
-      </w:r>
-      <w:proofErr w:type="spellEnd"/>
+        <w:t>1º Instalación del plugin PlantUML en IntelliJ:</w:t>
+      </w:r>
+    </w:p>
+    <w:p>
+      <w:pPr>
+        <w:rPr>
+          <w:rFonts w:ascii="Roboto" w:hAnsi="Roboto"/>
+        </w:rPr>
+      </w:pPr>
+      <w:r>
+        <w:rPr>
+          <w:rFonts w:ascii="Roboto" w:hAnsi="Roboto"/>
+        </w:rPr>
+        <w:t>En IntelliJ hago click en:  File &gt; Settings</w:t>
+      </w:r>
     </w:p>
     <w:p>
       <w:pPr>
@@ -151,43 +115,7 @@
           <w:sz w:val="20"/>
           <w:szCs w:val="20"/>
         </w:rPr>
-        <w:t xml:space="preserve">Seguidamente hago </w:t>
-      </w:r>
-      <w:proofErr w:type="spellStart"/>
-      <w:r>
-        <w:rPr>
-          <w:rFonts w:ascii="Roboto" w:hAnsi="Roboto"/>
-          <w:sz w:val="20"/>
-          <w:szCs w:val="20"/>
-        </w:rPr>
-        <w:t>click</w:t>
-      </w:r>
-      <w:proofErr w:type="spellEnd"/>
-      <w:r>
-        <w:rPr>
-          <w:rFonts w:ascii="Roboto" w:hAnsi="Roboto"/>
-          <w:sz w:val="20"/>
-          <w:szCs w:val="20"/>
-        </w:rPr>
-        <w:t xml:space="preserve"> en “</w:t>
-      </w:r>
-      <w:proofErr w:type="spellStart"/>
-      <w:r>
-        <w:rPr>
-          <w:rFonts w:ascii="Roboto" w:hAnsi="Roboto"/>
-          <w:sz w:val="20"/>
-          <w:szCs w:val="20"/>
-        </w:rPr>
-        <w:t>Plugins</w:t>
-      </w:r>
-      <w:proofErr w:type="spellEnd"/>
-      <w:r>
-        <w:rPr>
-          <w:rFonts w:ascii="Roboto" w:hAnsi="Roboto"/>
-          <w:sz w:val="20"/>
-          <w:szCs w:val="20"/>
-        </w:rPr>
-        <w:t>”</w:t>
+        <w:t>Seguidamente hago click en “Plugins”</w:t>
       </w:r>
     </w:p>
     <w:p>
@@ -257,97 +185,7 @@
           <w:szCs w:val="20"/>
         </w:rPr>
         <w:lastRenderedPageBreak/>
-        <w:t xml:space="preserve">Busco </w:t>
-      </w:r>
-      <w:proofErr w:type="spellStart"/>
-      <w:r>
-        <w:rPr>
-          <w:rFonts w:ascii="Roboto" w:hAnsi="Roboto"/>
-          <w:sz w:val="20"/>
-          <w:szCs w:val="20"/>
-        </w:rPr>
-        <w:t>PlantUML</w:t>
-      </w:r>
-      <w:proofErr w:type="spellEnd"/>
-      <w:r>
-        <w:rPr>
-          <w:rFonts w:ascii="Roboto" w:hAnsi="Roboto"/>
-          <w:sz w:val="20"/>
-          <w:szCs w:val="20"/>
-        </w:rPr>
-        <w:t xml:space="preserve"> en el Marketplace y aparecerá un resultado de un Plugin llamado “</w:t>
-      </w:r>
-      <w:proofErr w:type="spellStart"/>
-      <w:r>
-        <w:rPr>
-          <w:rFonts w:ascii="Roboto" w:hAnsi="Roboto"/>
-          <w:sz w:val="20"/>
-          <w:szCs w:val="20"/>
-        </w:rPr>
-        <w:t>PlantUML</w:t>
-      </w:r>
-      <w:proofErr w:type="spellEnd"/>
-      <w:r>
-        <w:rPr>
-          <w:rFonts w:ascii="Roboto" w:hAnsi="Roboto"/>
-          <w:sz w:val="20"/>
-          <w:szCs w:val="20"/>
-        </w:rPr>
-        <w:t xml:space="preserve"> </w:t>
-      </w:r>
-      <w:proofErr w:type="spellStart"/>
-      <w:r>
-        <w:rPr>
-          <w:rFonts w:ascii="Roboto" w:hAnsi="Roboto"/>
-          <w:sz w:val="20"/>
-          <w:szCs w:val="20"/>
-        </w:rPr>
-        <w:t>Integration</w:t>
-      </w:r>
-      <w:proofErr w:type="spellEnd"/>
-      <w:r>
-        <w:rPr>
-          <w:rFonts w:ascii="Roboto" w:hAnsi="Roboto"/>
-          <w:sz w:val="20"/>
-          <w:szCs w:val="20"/>
-        </w:rPr>
-        <w:t xml:space="preserve">” &gt; hago </w:t>
-      </w:r>
-      <w:proofErr w:type="spellStart"/>
-      <w:r>
-        <w:rPr>
-          <w:rFonts w:ascii="Roboto" w:hAnsi="Roboto"/>
-          <w:sz w:val="20"/>
-          <w:szCs w:val="20"/>
-        </w:rPr>
-        <w:t>click</w:t>
-      </w:r>
-      <w:proofErr w:type="spellEnd"/>
-      <w:r>
-        <w:rPr>
-          <w:rFonts w:ascii="Roboto" w:hAnsi="Roboto"/>
-          <w:sz w:val="20"/>
-          <w:szCs w:val="20"/>
-        </w:rPr>
-        <w:t xml:space="preserve"> en “</w:t>
-      </w:r>
-      <w:proofErr w:type="spellStart"/>
-      <w:r>
-        <w:rPr>
-          <w:rFonts w:ascii="Roboto" w:hAnsi="Roboto"/>
-          <w:sz w:val="20"/>
-          <w:szCs w:val="20"/>
-        </w:rPr>
-        <w:t>Install</w:t>
-      </w:r>
-      <w:proofErr w:type="spellEnd"/>
-      <w:r>
-        <w:rPr>
-          <w:rFonts w:ascii="Roboto" w:hAnsi="Roboto"/>
-          <w:sz w:val="20"/>
-          <w:szCs w:val="20"/>
-        </w:rPr>
-        <w:t>”</w:t>
+        <w:t>Busco PlantUML en el Marketplace y aparecerá un resultado de un Plugin llamado “PlantUML Integration” &gt; hago click en “Install”</w:t>
       </w:r>
     </w:p>
     <w:p>
@@ -557,25 +395,7 @@
           <w:szCs w:val="20"/>
         </w:rPr>
         <w:lastRenderedPageBreak/>
-        <w:t xml:space="preserve">Una vez reiniciado ya puedo crear un nuevo archivo </w:t>
-      </w:r>
-      <w:proofErr w:type="spellStart"/>
-      <w:r>
-        <w:rPr>
-          <w:rFonts w:ascii="Roboto" w:hAnsi="Roboto"/>
-          <w:sz w:val="20"/>
-          <w:szCs w:val="20"/>
-        </w:rPr>
-        <w:t>PlantUML</w:t>
-      </w:r>
-      <w:proofErr w:type="spellEnd"/>
-      <w:r>
-        <w:rPr>
-          <w:rFonts w:ascii="Roboto" w:hAnsi="Roboto"/>
-          <w:sz w:val="20"/>
-          <w:szCs w:val="20"/>
-        </w:rPr>
-        <w:t>:</w:t>
+        <w:t>Una vez reiniciado ya puedo crear un nuevo archivo PlantUML:</w:t>
       </w:r>
     </w:p>
     <w:p>
@@ -739,25 +559,7 @@
           <w:szCs w:val="20"/>
         </w:rPr>
         <w:lastRenderedPageBreak/>
-        <w:t xml:space="preserve">Nuevo archivo </w:t>
-      </w:r>
-      <w:proofErr w:type="spellStart"/>
-      <w:r>
-        <w:rPr>
-          <w:rFonts w:ascii="Roboto" w:hAnsi="Roboto"/>
-          <w:sz w:val="20"/>
-          <w:szCs w:val="20"/>
-        </w:rPr>
-        <w:t>PlantUML</w:t>
-      </w:r>
-      <w:proofErr w:type="spellEnd"/>
-      <w:r>
-        <w:rPr>
-          <w:rFonts w:ascii="Roboto" w:hAnsi="Roboto"/>
-          <w:sz w:val="20"/>
-          <w:szCs w:val="20"/>
-        </w:rPr>
-        <w:t xml:space="preserve"> creado:</w:t>
+        <w:t>Nuevo archivo PlantUML creado:</w:t>
       </w:r>
     </w:p>
     <w:p>
@@ -826,25 +628,7 @@
           <w:sz w:val="20"/>
           <w:szCs w:val="20"/>
         </w:rPr>
-        <w:t xml:space="preserve">2º Replica cada una de las fases que se desarrollan en la solución del ejemplo (archivo "Ejemplo resuelto para la práctica. </w:t>
-      </w:r>
-      <w:proofErr w:type="spellStart"/>
-      <w:r>
-        <w:rPr>
-          <w:rFonts w:ascii="Roboto" w:hAnsi="Roboto"/>
-          <w:sz w:val="20"/>
-          <w:szCs w:val="20"/>
-        </w:rPr>
-        <w:t>pdf</w:t>
-      </w:r>
-      <w:proofErr w:type="spellEnd"/>
-      <w:r>
-        <w:rPr>
-          <w:rFonts w:ascii="Roboto" w:hAnsi="Roboto"/>
-          <w:sz w:val="20"/>
-          <w:szCs w:val="20"/>
-        </w:rPr>
-        <w:t>" cuyo enlace de descarga se encuentra al final de esta explicación.</w:t>
+        <w:t>2º Replica cada una de las fases que se desarrollan en la solución del ejemplo (archivo "Ejemplo resuelto para la práctica. pdf" cuyo enlace de descarga se encuentra al final de esta explicación.</w:t>
       </w:r>
     </w:p>
     <w:p>
@@ -866,25 +650,7 @@
           <w:sz w:val="20"/>
           <w:szCs w:val="20"/>
         </w:rPr>
-        <w:t>Empiezo creando las clases del diagrama UML de la asociación con el Elemento Declarante ‘</w:t>
-      </w:r>
-      <w:proofErr w:type="spellStart"/>
-      <w:r>
-        <w:rPr>
-          <w:rFonts w:ascii="Roboto" w:hAnsi="Roboto"/>
-          <w:sz w:val="20"/>
-          <w:szCs w:val="20"/>
-        </w:rPr>
-        <w:t>class</w:t>
-      </w:r>
-      <w:proofErr w:type="spellEnd"/>
-      <w:r>
-        <w:rPr>
-          <w:rFonts w:ascii="Roboto" w:hAnsi="Roboto"/>
-          <w:sz w:val="20"/>
-          <w:szCs w:val="20"/>
-        </w:rPr>
-        <w:t>’:</w:t>
+        <w:t>Empiezo creando las clases del diagrama UML de la asociación con el Elemento Declarante ‘class’:</w:t>
       </w:r>
     </w:p>
     <w:p>
@@ -1068,41 +834,13 @@
         </w:rPr>
         <w:t>“</w:t>
       </w:r>
-      <w:proofErr w:type="spellStart"/>
-      <w:r>
-        <w:rPr>
-          <w:rFonts w:ascii="Roboto" w:hAnsi="Roboto"/>
-          <w:sz w:val="20"/>
-          <w:szCs w:val="20"/>
-        </w:rPr>
-        <w:t>skinparam</w:t>
-      </w:r>
-      <w:proofErr w:type="spellEnd"/>
-      <w:r>
-        <w:rPr>
-          <w:rFonts w:ascii="Roboto" w:hAnsi="Roboto"/>
-          <w:sz w:val="20"/>
-          <w:szCs w:val="20"/>
-        </w:rPr>
-        <w:t xml:space="preserve"> </w:t>
-      </w:r>
-      <w:proofErr w:type="spellStart"/>
-      <w:r>
-        <w:rPr>
-          <w:rFonts w:ascii="Roboto" w:hAnsi="Roboto"/>
-          <w:sz w:val="20"/>
-          <w:szCs w:val="20"/>
-        </w:rPr>
-        <w:t>groupInheritance</w:t>
-      </w:r>
-      <w:proofErr w:type="spellEnd"/>
-      <w:r>
-        <w:rPr>
-          <w:rFonts w:ascii="Roboto" w:hAnsi="Roboto"/>
-          <w:sz w:val="20"/>
-          <w:szCs w:val="20"/>
-        </w:rPr>
-        <w:t xml:space="preserve"> 2</w:t>
+      <w:r>
+        <w:rPr>
+          <w:rFonts w:ascii="Roboto" w:hAnsi="Roboto"/>
+          <w:sz w:val="20"/>
+          <w:szCs w:val="20"/>
+        </w:rPr>
+        <w:t>skinparam groupInheritance 2</w:t>
       </w:r>
       <w:r>
         <w:rPr>
@@ -1224,16 +962,7 @@
           <w:sz w:val="20"/>
           <w:szCs w:val="20"/>
         </w:rPr>
-        <w:t xml:space="preserve"> (herencia</w:t>
-      </w:r>
-      <w:proofErr w:type="gramStart"/>
-      <w:r>
-        <w:rPr>
-          <w:rFonts w:ascii="Roboto" w:hAnsi="Roboto"/>
-          <w:sz w:val="20"/>
-          <w:szCs w:val="20"/>
-        </w:rPr>
-        <w:t>)</w:t>
+        <w:t xml:space="preserve"> (herencia)</w:t>
       </w:r>
       <w:r>
         <w:rPr>
@@ -1249,16 +978,7 @@
           <w:sz w:val="20"/>
           <w:szCs w:val="20"/>
         </w:rPr>
-        <w:t>,</w:t>
-      </w:r>
-      <w:proofErr w:type="gramEnd"/>
-      <w:r>
-        <w:rPr>
-          <w:rFonts w:ascii="Roboto" w:hAnsi="Roboto"/>
-          <w:sz w:val="20"/>
-          <w:szCs w:val="20"/>
-        </w:rPr>
-        <w:t xml:space="preserve">  </w:t>
+        <w:t xml:space="preserve">,  </w:t>
       </w:r>
       <w:r>
         <w:rPr>
@@ -1399,34 +1119,14 @@
           <w:szCs w:val="20"/>
         </w:rPr>
       </w:pPr>
-      <w:proofErr w:type="spellStart"/>
-      <w:r>
-        <w:rPr>
-          <w:rFonts w:ascii="Roboto" w:hAnsi="Roboto"/>
-          <w:sz w:val="20"/>
-          <w:szCs w:val="20"/>
-        </w:rPr>
-        <w:t>Class</w:t>
-      </w:r>
-      <w:proofErr w:type="spellEnd"/>
-      <w:r>
-        <w:rPr>
-          <w:rFonts w:ascii="Roboto" w:hAnsi="Roboto"/>
-          <w:sz w:val="20"/>
-          <w:szCs w:val="20"/>
-        </w:rPr>
-        <w:t xml:space="preserve"> ‘clase</w:t>
-      </w:r>
-      <w:proofErr w:type="gramStart"/>
-      <w:r>
-        <w:rPr>
-          <w:rFonts w:ascii="Roboto" w:hAnsi="Roboto"/>
-          <w:sz w:val="20"/>
-          <w:szCs w:val="20"/>
-        </w:rPr>
-        <w:t>’{</w:t>
-      </w:r>
-      <w:proofErr w:type="gramEnd"/>
+      <w:r>
+        <w:rPr>
+          <w:rFonts w:ascii="Roboto" w:hAnsi="Roboto"/>
+          <w:sz w:val="20"/>
+          <w:szCs w:val="20"/>
+        </w:rPr>
+        <w:t>Class ‘clase’{</w:t>
+      </w:r>
     </w:p>
     <w:p>
       <w:pPr>
@@ -1455,23 +1155,13 @@
           <w:szCs w:val="20"/>
         </w:rPr>
       </w:pPr>
-      <w:proofErr w:type="gramStart"/>
-      <w:r>
-        <w:rPr>
-          <w:rFonts w:ascii="Roboto" w:hAnsi="Roboto"/>
-          <w:sz w:val="20"/>
-          <w:szCs w:val="20"/>
-        </w:rPr>
-        <w:t>Método(</w:t>
-      </w:r>
-      <w:proofErr w:type="gramEnd"/>
-      <w:r>
-        <w:rPr>
-          <w:rFonts w:ascii="Roboto" w:hAnsi="Roboto"/>
-          <w:sz w:val="20"/>
-          <w:szCs w:val="20"/>
-        </w:rPr>
-        <w:t>)</w:t>
+      <w:r>
+        <w:rPr>
+          <w:rFonts w:ascii="Roboto" w:hAnsi="Roboto"/>
+          <w:sz w:val="20"/>
+          <w:szCs w:val="20"/>
+        </w:rPr>
+        <w:t>Método()</w:t>
       </w:r>
     </w:p>
     <w:p>
@@ -1552,25 +1242,7 @@
           <w:sz w:val="20"/>
           <w:szCs w:val="20"/>
         </w:rPr>
-        <w:t xml:space="preserve">También añado las asociaciones entre las clases con </w:t>
-      </w:r>
-      <w:proofErr w:type="gramStart"/>
-      <w:r>
-        <w:rPr>
-          <w:rFonts w:ascii="Roboto" w:hAnsi="Roboto"/>
-          <w:sz w:val="20"/>
-          <w:szCs w:val="20"/>
-        </w:rPr>
-        <w:t>‘ :</w:t>
-      </w:r>
-      <w:proofErr w:type="gramEnd"/>
-      <w:r>
-        <w:rPr>
-          <w:rFonts w:ascii="Roboto" w:hAnsi="Roboto"/>
-          <w:sz w:val="20"/>
-          <w:szCs w:val="20"/>
-        </w:rPr>
-        <w:t xml:space="preserve"> ’</w:t>
+        <w:t>También añado las asociaciones entre las clases con ‘ : ’</w:t>
       </w:r>
     </w:p>
     <w:p>
@@ -1644,25 +1316,7 @@
           <w:szCs w:val="20"/>
         </w:rPr>
         <w:lastRenderedPageBreak/>
-        <w:t>Establezco las cardinalidades añadiendo “</w:t>
-      </w:r>
-      <w:proofErr w:type="gramStart"/>
-      <w:r>
-        <w:rPr>
-          <w:rFonts w:ascii="Roboto" w:hAnsi="Roboto"/>
-          <w:sz w:val="20"/>
-          <w:szCs w:val="20"/>
-        </w:rPr>
-        <w:t>0..</w:t>
-      </w:r>
-      <w:proofErr w:type="gramEnd"/>
-      <w:r>
-        <w:rPr>
-          <w:rFonts w:ascii="Roboto" w:hAnsi="Roboto"/>
-          <w:sz w:val="20"/>
-          <w:szCs w:val="20"/>
-        </w:rPr>
-        <w:t>*” o “1” a las correspondientes asociaciones</w:t>
+        <w:t>Establezco las cardinalidades añadiendo “0..*” o “1” a las correspondientes asociaciones</w:t>
       </w:r>
       <w:r>
         <w:rPr>
@@ -2082,9 +1736,254 @@
         </w:drawing>
       </w:r>
     </w:p>
+    <w:p>
+      <w:pPr>
+        <w:rPr>
+          <w:rFonts w:ascii="Roboto" w:hAnsi="Roboto"/>
+          <w:sz w:val="20"/>
+          <w:szCs w:val="20"/>
+        </w:rPr>
+      </w:pPr>
+    </w:p>
+    <w:p>
+      <w:pPr>
+        <w:rPr>
+          <w:rFonts w:ascii="Roboto" w:hAnsi="Roboto"/>
+          <w:sz w:val="20"/>
+          <w:szCs w:val="20"/>
+        </w:rPr>
+      </w:pPr>
+    </w:p>
+    <w:p>
+      <w:pPr>
+        <w:rPr>
+          <w:rFonts w:ascii="Roboto" w:hAnsi="Roboto"/>
+          <w:sz w:val="20"/>
+          <w:szCs w:val="20"/>
+        </w:rPr>
+      </w:pPr>
+    </w:p>
+    <w:p>
+      <w:pPr>
+        <w:rPr>
+          <w:rFonts w:ascii="Roboto" w:hAnsi="Roboto"/>
+          <w:sz w:val="20"/>
+          <w:szCs w:val="20"/>
+        </w:rPr>
+      </w:pPr>
+    </w:p>
+    <w:p>
+      <w:pPr>
+        <w:rPr>
+          <w:rFonts w:ascii="Roboto" w:hAnsi="Roboto"/>
+          <w:sz w:val="20"/>
+          <w:szCs w:val="20"/>
+        </w:rPr>
+      </w:pPr>
+    </w:p>
+    <w:p>
+      <w:pPr>
+        <w:rPr>
+          <w:rFonts w:ascii="Roboto" w:hAnsi="Roboto"/>
+          <w:sz w:val="20"/>
+          <w:szCs w:val="20"/>
+        </w:rPr>
+      </w:pPr>
+    </w:p>
+    <w:p>
+      <w:pPr>
+        <w:rPr>
+          <w:rFonts w:ascii="Roboto" w:hAnsi="Roboto"/>
+          <w:sz w:val="20"/>
+          <w:szCs w:val="20"/>
+        </w:rPr>
+      </w:pPr>
+    </w:p>
+    <w:p>
+      <w:pPr>
+        <w:rPr>
+          <w:rFonts w:ascii="Roboto" w:hAnsi="Roboto"/>
+          <w:sz w:val="20"/>
+          <w:szCs w:val="20"/>
+        </w:rPr>
+      </w:pPr>
+    </w:p>
+    <w:p>
+      <w:pPr>
+        <w:rPr>
+          <w:rFonts w:ascii="Roboto" w:hAnsi="Roboto"/>
+          <w:sz w:val="20"/>
+          <w:szCs w:val="20"/>
+        </w:rPr>
+      </w:pPr>
+    </w:p>
+    <w:p>
+      <w:pPr>
+        <w:rPr>
+          <w:rFonts w:ascii="Roboto" w:hAnsi="Roboto"/>
+          <w:sz w:val="20"/>
+          <w:szCs w:val="20"/>
+        </w:rPr>
+      </w:pPr>
+    </w:p>
+    <w:p>
+      <w:pPr>
+        <w:rPr>
+          <w:rFonts w:ascii="Roboto" w:hAnsi="Roboto"/>
+          <w:sz w:val="20"/>
+          <w:szCs w:val="20"/>
+        </w:rPr>
+      </w:pPr>
+    </w:p>
+    <w:p>
+      <w:pPr>
+        <w:rPr>
+          <w:rFonts w:ascii="Roboto" w:hAnsi="Roboto"/>
+          <w:sz w:val="20"/>
+          <w:szCs w:val="20"/>
+        </w:rPr>
+      </w:pPr>
+    </w:p>
+    <w:p>
+      <w:pPr>
+        <w:rPr>
+          <w:rFonts w:ascii="Roboto" w:hAnsi="Roboto"/>
+          <w:sz w:val="20"/>
+          <w:szCs w:val="20"/>
+        </w:rPr>
+      </w:pPr>
+      <w:r>
+        <w:rPr>
+          <w:rFonts w:ascii="Roboto" w:hAnsi="Roboto"/>
+          <w:sz w:val="20"/>
+          <w:szCs w:val="20"/>
+        </w:rPr>
+        <w:lastRenderedPageBreak/>
+        <w:t>Y finalmente borro los métodos y atributos:</w:t>
+      </w:r>
+    </w:p>
+    <w:p>
+      <w:pPr>
+        <w:rPr>
+          <w:rFonts w:ascii="Roboto" w:hAnsi="Roboto"/>
+          <w:sz w:val="20"/>
+          <w:szCs w:val="20"/>
+        </w:rPr>
+      </w:pPr>
+      <w:r>
+        <w:rPr>
+          <w:rFonts w:ascii="Roboto" w:hAnsi="Roboto"/>
+          <w:sz w:val="20"/>
+          <w:szCs w:val="20"/>
+        </w:rPr>
+        <w:drawing>
+          <wp:inline distT="0" distB="0" distL="0" distR="0" wp14:anchorId="504F8FAE" wp14:editId="19B048CC">
+            <wp:extent cx="6645910" cy="4224020"/>
+            <wp:effectExtent l="0" t="0" r="2540" b="5080"/>
+            <wp:docPr id="18" name="Imagen 18"/>
+            <wp:cNvGraphicFramePr>
+              <a:graphicFrameLocks xmlns:a="http://schemas.openxmlformats.org/drawingml/2006/main" noChangeAspect="1"/>
+            </wp:cNvGraphicFramePr>
+            <a:graphic xmlns:a="http://schemas.openxmlformats.org/drawingml/2006/main">
+              <a:graphicData uri="http://schemas.openxmlformats.org/drawingml/2006/picture">
+                <pic:pic xmlns:pic="http://schemas.openxmlformats.org/drawingml/2006/picture">
+                  <pic:nvPicPr>
+                    <pic:cNvPr id="1" name=""/>
+                    <pic:cNvPicPr/>
+                  </pic:nvPicPr>
+                  <pic:blipFill>
+                    <a:blip r:embed="rId21"/>
+                    <a:stretch>
+                      <a:fillRect/>
+                    </a:stretch>
+                  </pic:blipFill>
+                  <pic:spPr>
+                    <a:xfrm>
+                      <a:off x="0" y="0"/>
+                      <a:ext cx="6645910" cy="4224020"/>
+                    </a:xfrm>
+                    <a:prstGeom prst="rect">
+                      <a:avLst/>
+                    </a:prstGeom>
+                  </pic:spPr>
+                </pic:pic>
+              </a:graphicData>
+            </a:graphic>
+          </wp:inline>
+        </w:drawing>
+      </w:r>
+    </w:p>
+    <w:p>
+      <w:pPr>
+        <w:rPr>
+          <w:rFonts w:ascii="Roboto" w:hAnsi="Roboto"/>
+          <w:sz w:val="20"/>
+          <w:szCs w:val="20"/>
+        </w:rPr>
+      </w:pPr>
+      <w:r>
+        <w:rPr>
+          <w:rFonts w:ascii="Roboto" w:hAnsi="Roboto"/>
+          <w:sz w:val="20"/>
+          <w:szCs w:val="20"/>
+        </w:rPr>
+        <w:t>Quedando el diagrama final así:</w:t>
+      </w:r>
+    </w:p>
+    <w:p>
+      <w:pPr>
+        <w:rPr>
+          <w:rFonts w:ascii="Roboto" w:hAnsi="Roboto"/>
+          <w:sz w:val="20"/>
+          <w:szCs w:val="20"/>
+        </w:rPr>
+      </w:pPr>
+      <w:r>
+        <w:rPr>
+          <w:rFonts w:ascii="Roboto" w:hAnsi="Roboto"/>
+          <w:sz w:val="20"/>
+          <w:szCs w:val="20"/>
+        </w:rPr>
+        <w:drawing>
+          <wp:inline distT="0" distB="0" distL="0" distR="0" wp14:anchorId="15089C70" wp14:editId="066637AD">
+            <wp:extent cx="2895600" cy="4819650"/>
+            <wp:effectExtent l="0" t="0" r="0" b="0"/>
+            <wp:docPr id="19" name="Imagen 19"/>
+            <wp:cNvGraphicFramePr>
+              <a:graphicFrameLocks xmlns:a="http://schemas.openxmlformats.org/drawingml/2006/main" noChangeAspect="1"/>
+            </wp:cNvGraphicFramePr>
+            <a:graphic xmlns:a="http://schemas.openxmlformats.org/drawingml/2006/main">
+              <a:graphicData uri="http://schemas.openxmlformats.org/drawingml/2006/picture">
+                <pic:pic xmlns:pic="http://schemas.openxmlformats.org/drawingml/2006/picture">
+                  <pic:nvPicPr>
+                    <pic:cNvPr id="1" name=""/>
+                    <pic:cNvPicPr/>
+                  </pic:nvPicPr>
+                  <pic:blipFill>
+                    <a:blip r:embed="rId22"/>
+                    <a:stretch>
+                      <a:fillRect/>
+                    </a:stretch>
+                  </pic:blipFill>
+                  <pic:spPr>
+                    <a:xfrm>
+                      <a:off x="0" y="0"/>
+                      <a:ext cx="2895600" cy="4819650"/>
+                    </a:xfrm>
+                    <a:prstGeom prst="rect">
+                      <a:avLst/>
+                    </a:prstGeom>
+                  </pic:spPr>
+                </pic:pic>
+              </a:graphicData>
+            </a:graphic>
+          </wp:inline>
+        </w:drawing>
+      </w:r>
+    </w:p>
     <w:sectPr>
-      <w:headerReference w:type="default" r:id="rId21"/>
-      <w:footerReference w:type="default" r:id="rId22"/>
+      <w:headerReference w:type="default" r:id="rId23"/>
+      <w:footerReference w:type="default" r:id="rId24"/>
       <w:pgSz w:w="11906" w:h="16838"/>
       <w:pgMar w:top="720" w:right="720" w:bottom="720" w:left="720" w:header="227" w:footer="0" w:gutter="0"/>
       <w:cols w:space="708"/>

</xml_diff>